<commit_message>
Data types in java
</commit_message>
<xml_diff>
--- a/Java Learning.docx
+++ b/Java Learning.docx
@@ -364,7 +364,7 @@
         </w:rPr>
         <w:t xml:space="preserve">Link to all the keywords in java: </w:t>
       </w:r>
-      <w:hyperlink r:id="rId4" w:history="1">
+      <w:hyperlink r:id="rId5" w:history="1">
         <w:r>
           <w:rPr>
             <w:rStyle w:val="Hyperlink"/>
@@ -486,6 +486,469 @@
     <w:p>
       <w:pPr>
         <w:rPr>
+          <w:b/>
+          <w:bCs/>
+          <w:color w:val="FF0000"/>
+          <w:sz w:val="24"/>
+          <w:szCs w:val="24"/>
+          <w:lang w:val="en-US"/>
+        </w:rPr>
+      </w:pPr>
+      <w:r>
+        <w:rPr>
+          <w:b/>
+          <w:bCs/>
+          <w:color w:val="FF0000"/>
+          <w:sz w:val="24"/>
+          <w:szCs w:val="24"/>
+          <w:lang w:val="en-US"/>
+        </w:rPr>
+        <w:t>Primitive Data Types in Java:</w:t>
+      </w:r>
+    </w:p>
+    <w:p>
+      <w:pPr>
+        <w:pStyle w:val="ListParagraph"/>
+        <w:numPr>
+          <w:ilvl w:val="0"/>
+          <w:numId w:val="1"/>
+        </w:numPr>
+        <w:rPr>
+          <w:sz w:val="24"/>
+          <w:szCs w:val="24"/>
+          <w:lang w:val="en-US"/>
+        </w:rPr>
+      </w:pPr>
+      <w:r>
+        <w:rPr>
+          <w:sz w:val="24"/>
+          <w:szCs w:val="24"/>
+          <w:lang w:val="en-US"/>
+        </w:rPr>
+        <w:t>Number: byte, short, int, long: Here every type has a min and max limit for type.</w:t>
+      </w:r>
+    </w:p>
+    <w:p>
+      <w:pPr>
+        <w:pStyle w:val="ListParagraph"/>
+        <w:numPr>
+          <w:ilvl w:val="0"/>
+          <w:numId w:val="1"/>
+        </w:numPr>
+        <w:rPr>
+          <w:sz w:val="24"/>
+          <w:szCs w:val="24"/>
+          <w:lang w:val="en-US"/>
+        </w:rPr>
+      </w:pPr>
+      <w:r>
+        <w:rPr>
+          <w:sz w:val="24"/>
+          <w:szCs w:val="24"/>
+          <w:lang w:val="en-US"/>
+        </w:rPr>
+        <w:t>Real numbers: float, double</w:t>
+      </w:r>
+    </w:p>
+    <w:p>
+      <w:pPr>
+        <w:pStyle w:val="ListParagraph"/>
+        <w:numPr>
+          <w:ilvl w:val="0"/>
+          <w:numId w:val="1"/>
+        </w:numPr>
+        <w:rPr>
+          <w:sz w:val="24"/>
+          <w:szCs w:val="24"/>
+          <w:lang w:val="en-US"/>
+        </w:rPr>
+      </w:pPr>
+      <w:r>
+        <w:rPr>
+          <w:sz w:val="24"/>
+          <w:szCs w:val="24"/>
+          <w:lang w:val="en-US"/>
+        </w:rPr>
+        <w:t>Single character: char</w:t>
+      </w:r>
+    </w:p>
+    <w:p>
+      <w:pPr>
+        <w:pStyle w:val="ListParagraph"/>
+        <w:numPr>
+          <w:ilvl w:val="0"/>
+          <w:numId w:val="1"/>
+        </w:numPr>
+        <w:rPr>
+          <w:sz w:val="24"/>
+          <w:szCs w:val="24"/>
+          <w:lang w:val="en-US"/>
+        </w:rPr>
+      </w:pPr>
+      <w:r>
+        <w:rPr>
+          <w:sz w:val="24"/>
+          <w:szCs w:val="24"/>
+          <w:lang w:val="en-US"/>
+        </w:rPr>
+        <w:t>Boolean value: Boolean</w:t>
+      </w:r>
+    </w:p>
+    <w:p>
+      <w:pPr>
+        <w:rPr>
+          <w:sz w:val="24"/>
+          <w:szCs w:val="24"/>
+          <w:lang w:val="en-US"/>
+        </w:rPr>
+      </w:pPr>
+    </w:p>
+    <w:p>
+      <w:pPr>
+        <w:rPr>
+          <w:sz w:val="24"/>
+          <w:szCs w:val="24"/>
+          <w:lang w:val="en-US"/>
+        </w:rPr>
+      </w:pPr>
+    </w:p>
+    <w:p>
+      <w:pPr>
+        <w:rPr>
+          <w:b/>
+          <w:bCs/>
+          <w:color w:val="FF0000"/>
+          <w:sz w:val="24"/>
+          <w:szCs w:val="24"/>
+          <w:lang w:val="en-US"/>
+        </w:rPr>
+      </w:pPr>
+      <w:r>
+        <w:rPr>
+          <w:b/>
+          <w:bCs/>
+          <w:color w:val="FF0000"/>
+          <w:sz w:val="24"/>
+          <w:szCs w:val="24"/>
+          <w:lang w:val="en-US"/>
+        </w:rPr>
+        <w:lastRenderedPageBreak/>
+        <w:t>Wrapper Classes for data types:</w:t>
+      </w:r>
+    </w:p>
+    <w:p>
+      <w:pPr>
+        <w:rPr>
+          <w:sz w:val="24"/>
+          <w:szCs w:val="24"/>
+          <w:lang w:val="en-US"/>
+        </w:rPr>
+      </w:pPr>
+      <w:r>
+        <w:rPr>
+          <w:sz w:val="24"/>
+          <w:szCs w:val="24"/>
+          <w:lang w:val="en-US"/>
+        </w:rPr>
+        <w:t xml:space="preserve">Java used the concept of a wrapper class, for </w:t>
+      </w:r>
+      <w:proofErr w:type="gramStart"/>
+      <w:r>
+        <w:rPr>
+          <w:sz w:val="24"/>
+          <w:szCs w:val="24"/>
+          <w:lang w:val="en-US"/>
+        </w:rPr>
+        <w:t>all of</w:t>
+      </w:r>
+      <w:proofErr w:type="gramEnd"/>
+      <w:r>
+        <w:rPr>
+          <w:sz w:val="24"/>
+          <w:szCs w:val="24"/>
+          <w:lang w:val="en-US"/>
+        </w:rPr>
+        <w:t xml:space="preserve"> its eight primitive data types.</w:t>
+      </w:r>
+    </w:p>
+    <w:p>
+      <w:pPr>
+        <w:rPr>
+          <w:sz w:val="24"/>
+          <w:szCs w:val="24"/>
+          <w:lang w:val="en-US"/>
+        </w:rPr>
+      </w:pPr>
+      <w:r>
+        <w:rPr>
+          <w:sz w:val="24"/>
+          <w:szCs w:val="24"/>
+          <w:lang w:val="en-US"/>
+        </w:rPr>
+        <w:t>A wrapper class provides simple operations, as well as some basic information about the primitive data type, which cannot be stored on the primitive itself.</w:t>
+      </w:r>
+    </w:p>
+    <w:p>
+      <w:pPr>
+        <w:rPr>
+          <w:sz w:val="24"/>
+          <w:szCs w:val="24"/>
+          <w:lang w:val="en-US"/>
+        </w:rPr>
+      </w:pPr>
+      <w:r>
+        <w:rPr>
+          <w:sz w:val="24"/>
+          <w:szCs w:val="24"/>
+          <w:lang w:val="en-US"/>
+        </w:rPr>
+        <w:t>Here are primitive type and wrapper classes:</w:t>
+      </w:r>
+    </w:p>
+    <w:p>
+      <w:pPr>
+        <w:pStyle w:val="ListParagraph"/>
+        <w:numPr>
+          <w:ilvl w:val="0"/>
+          <w:numId w:val="2"/>
+        </w:numPr>
+        <w:rPr>
+          <w:sz w:val="24"/>
+          <w:szCs w:val="24"/>
+          <w:lang w:val="en-US"/>
+        </w:rPr>
+      </w:pPr>
+      <w:r>
+        <w:rPr>
+          <w:sz w:val="24"/>
+          <w:szCs w:val="24"/>
+          <w:lang w:val="en-US"/>
+        </w:rPr>
+        <w:t>byte: Byte</w:t>
+      </w:r>
+    </w:p>
+    <w:p>
+      <w:pPr>
+        <w:pStyle w:val="ListParagraph"/>
+        <w:numPr>
+          <w:ilvl w:val="0"/>
+          <w:numId w:val="2"/>
+        </w:numPr>
+        <w:rPr>
+          <w:sz w:val="24"/>
+          <w:szCs w:val="24"/>
+          <w:lang w:val="en-US"/>
+        </w:rPr>
+      </w:pPr>
+      <w:r>
+        <w:rPr>
+          <w:sz w:val="24"/>
+          <w:szCs w:val="24"/>
+          <w:lang w:val="en-US"/>
+        </w:rPr>
+        <w:t>short: Short</w:t>
+      </w:r>
+    </w:p>
+    <w:p>
+      <w:pPr>
+        <w:pStyle w:val="ListParagraph"/>
+        <w:numPr>
+          <w:ilvl w:val="0"/>
+          <w:numId w:val="2"/>
+        </w:numPr>
+        <w:rPr>
+          <w:sz w:val="24"/>
+          <w:szCs w:val="24"/>
+          <w:lang w:val="en-US"/>
+        </w:rPr>
+      </w:pPr>
+      <w:proofErr w:type="spellStart"/>
+      <w:r>
+        <w:rPr>
+          <w:sz w:val="24"/>
+          <w:szCs w:val="24"/>
+          <w:lang w:val="en-US"/>
+        </w:rPr>
+        <w:t>char</w:t>
+      </w:r>
+      <w:proofErr w:type="spellEnd"/>
+      <w:r>
+        <w:rPr>
+          <w:sz w:val="24"/>
+          <w:szCs w:val="24"/>
+          <w:lang w:val="en-US"/>
+        </w:rPr>
+        <w:t>: Character</w:t>
+      </w:r>
+    </w:p>
+    <w:p>
+      <w:pPr>
+        <w:pStyle w:val="ListParagraph"/>
+        <w:numPr>
+          <w:ilvl w:val="0"/>
+          <w:numId w:val="2"/>
+        </w:numPr>
+        <w:rPr>
+          <w:sz w:val="24"/>
+          <w:szCs w:val="24"/>
+          <w:lang w:val="en-US"/>
+        </w:rPr>
+      </w:pPr>
+      <w:r>
+        <w:rPr>
+          <w:sz w:val="24"/>
+          <w:szCs w:val="24"/>
+          <w:lang w:val="en-US"/>
+        </w:rPr>
+        <w:t>int: Integer</w:t>
+      </w:r>
+    </w:p>
+    <w:p>
+      <w:pPr>
+        <w:pStyle w:val="ListParagraph"/>
+        <w:numPr>
+          <w:ilvl w:val="0"/>
+          <w:numId w:val="2"/>
+        </w:numPr>
+        <w:rPr>
+          <w:sz w:val="24"/>
+          <w:szCs w:val="24"/>
+          <w:lang w:val="en-US"/>
+        </w:rPr>
+      </w:pPr>
+      <w:r>
+        <w:rPr>
+          <w:sz w:val="24"/>
+          <w:szCs w:val="24"/>
+          <w:lang w:val="en-US"/>
+        </w:rPr>
+        <w:t>long: Long</w:t>
+      </w:r>
+    </w:p>
+    <w:p>
+      <w:pPr>
+        <w:pStyle w:val="ListParagraph"/>
+        <w:numPr>
+          <w:ilvl w:val="0"/>
+          <w:numId w:val="2"/>
+        </w:numPr>
+        <w:rPr>
+          <w:sz w:val="24"/>
+          <w:szCs w:val="24"/>
+          <w:lang w:val="en-US"/>
+        </w:rPr>
+      </w:pPr>
+      <w:r>
+        <w:rPr>
+          <w:sz w:val="24"/>
+          <w:szCs w:val="24"/>
+          <w:lang w:val="en-US"/>
+        </w:rPr>
+        <w:t>float: Float</w:t>
+      </w:r>
+    </w:p>
+    <w:p>
+      <w:pPr>
+        <w:pStyle w:val="ListParagraph"/>
+        <w:numPr>
+          <w:ilvl w:val="0"/>
+          <w:numId w:val="2"/>
+        </w:numPr>
+        <w:rPr>
+          <w:sz w:val="24"/>
+          <w:szCs w:val="24"/>
+          <w:lang w:val="en-US"/>
+        </w:rPr>
+      </w:pPr>
+      <w:r>
+        <w:rPr>
+          <w:sz w:val="24"/>
+          <w:szCs w:val="24"/>
+          <w:lang w:val="en-US"/>
+        </w:rPr>
+        <w:t>double: Double</w:t>
+      </w:r>
+    </w:p>
+    <w:p>
+      <w:pPr>
+        <w:pStyle w:val="ListParagraph"/>
+        <w:numPr>
+          <w:ilvl w:val="0"/>
+          <w:numId w:val="2"/>
+        </w:numPr>
+        <w:rPr>
+          <w:sz w:val="24"/>
+          <w:szCs w:val="24"/>
+          <w:lang w:val="en-US"/>
+        </w:rPr>
+      </w:pPr>
+      <w:proofErr w:type="spellStart"/>
+      <w:r>
+        <w:rPr>
+          <w:sz w:val="24"/>
+          <w:szCs w:val="24"/>
+          <w:lang w:val="en-US"/>
+        </w:rPr>
+        <w:t>boolean</w:t>
+      </w:r>
+      <w:proofErr w:type="spellEnd"/>
+      <w:r>
+        <w:rPr>
+          <w:sz w:val="24"/>
+          <w:szCs w:val="24"/>
+          <w:lang w:val="en-US"/>
+        </w:rPr>
+        <w:t>: Boolean</w:t>
+      </w:r>
+    </w:p>
+    <w:p>
+      <w:pPr>
+        <w:rPr>
+          <w:sz w:val="24"/>
+          <w:szCs w:val="24"/>
+          <w:lang w:val="en-US"/>
+        </w:rPr>
+      </w:pPr>
+      <w:r>
+        <w:rPr>
+          <w:sz w:val="24"/>
+          <w:szCs w:val="24"/>
+          <w:lang w:val="en-US"/>
+        </w:rPr>
+        <w:t>If we try to put a value larger than specified range, it will be overflow. Same if we try to put a value lesser than the specified range, it will be underflow.</w:t>
+      </w:r>
+    </w:p>
+    <w:p>
+      <w:pPr>
+        <w:rPr>
+          <w:sz w:val="24"/>
+          <w:szCs w:val="24"/>
+          <w:lang w:val="en-US"/>
+        </w:rPr>
+      </w:pPr>
+    </w:p>
+    <w:p>
+      <w:pPr>
+        <w:pStyle w:val="ListParagraph"/>
+        <w:rPr>
+          <w:sz w:val="24"/>
+          <w:szCs w:val="24"/>
+          <w:lang w:val="en-US"/>
+        </w:rPr>
+      </w:pPr>
+    </w:p>
+    <w:p>
+      <w:pPr>
+        <w:rPr>
+          <w:sz w:val="24"/>
+          <w:szCs w:val="24"/>
+          <w:lang w:val="en-US"/>
+        </w:rPr>
+      </w:pPr>
+    </w:p>
+    <w:p>
+      <w:pPr>
+        <w:rPr>
           <w:sz w:val="24"/>
           <w:szCs w:val="24"/>
           <w:lang w:val="en-US"/>
@@ -500,6 +963,195 @@
     </w:sectPr>
   </w:body>
 </w:document>
+</file>
+
+<file path=word/numbering.xml><?xml version="1.0" encoding="utf-8"?>
+<w:numbering xmlns:wpc="http://schemas.microsoft.com/office/word/2010/wordprocessingCanvas" xmlns:cx="http://schemas.microsoft.com/office/drawing/2014/chartex" xmlns:cx1="http://schemas.microsoft.com/office/drawing/2015/9/8/chartex" xmlns:cx2="http://schemas.microsoft.com/office/drawing/2015/10/21/chartex" xmlns:cx3="http://schemas.microsoft.com/office/drawing/2016/5/9/chartex" xmlns:cx4="http://schemas.microsoft.com/office/drawing/2016/5/10/chartex" xmlns:cx5="http://schemas.microsoft.com/office/drawing/2016/5/11/chartex" xmlns:cx6="http://schemas.microsoft.com/office/drawing/2016/5/12/chartex" xmlns:cx7="http://schemas.microsoft.com/office/drawing/2016/5/13/chartex" xmlns:cx8="http://schemas.microsoft.com/office/drawing/2016/5/14/chartex" xmlns:mc="http://schemas.openxmlformats.org/markup-compatibility/2006" xmlns:aink="http://schemas.microsoft.com/office/drawing/2016/ink" xmlns:am3d="http://schemas.microsoft.com/office/drawing/2017/model3d" xmlns:o="urn:schemas-microsoft-com:office:office" xmlns:oel="http://schemas.microsoft.com/office/2019/extlst" xmlns:r="http://schemas.openxmlformats.org/officeDocument/2006/relationships" xmlns:m="http://schemas.openxmlformats.org/officeDocument/2006/math" xmlns:v="urn:schemas-microsoft-com:vml" xmlns:wp14="http://schemas.microsoft.com/office/word/2010/wordprocessingDrawing" xmlns:wp="http://schemas.openxmlformats.org/drawingml/2006/wordprocessingDrawing" xmlns:w10="urn:schemas-microsoft-com:office:word" xmlns:w="http://schemas.openxmlformats.org/wordprocessingml/2006/main" xmlns:w14="http://schemas.microsoft.com/office/word/2010/wordml" xmlns:w15="http://schemas.microsoft.com/office/word/2012/wordml" xmlns:w16cex="http://schemas.microsoft.com/office/word/2018/wordml/cex" xmlns:w16cid="http://schemas.microsoft.com/office/word/2016/wordml/cid" xmlns:w16="http://schemas.microsoft.com/office/word/2018/wordml" xmlns:w16du="http://schemas.microsoft.com/office/word/2023/wordml/word16du" xmlns:w16sdtdh="http://schemas.microsoft.com/office/word/2020/wordml/sdtdatahash" xmlns:w16se="http://schemas.microsoft.com/office/word/2015/wordml/symex" xmlns:wpg="http://schemas.microsoft.com/office/word/2010/wordprocessingGroup" xmlns:wpi="http://schemas.microsoft.com/office/word/2010/wordprocessingInk" xmlns:wne="http://schemas.microsoft.com/office/word/2006/wordml" xmlns:wps="http://schemas.microsoft.com/office/word/2010/wordprocessingShape" mc:Ignorable="w14 w15 w16se w16cid w16 w16cex w16sdtdh w16du wp14">
+  <w:abstractNum w:abstractNumId="0" w15:restartNumberingAfterBreak="0">
+    <w:nsid w:val="459E7CE4"/>
+    <w:multiLevelType w:val="hybridMultilevel"/>
+    <w:tmpl w:val="BE66E9B8"/>
+    <w:lvl w:ilvl="0" w:tplc="4009000F">
+      <w:start w:val="1"/>
+      <w:numFmt w:val="decimal"/>
+      <w:lvlText w:val="%1."/>
+      <w:lvlJc w:val="left"/>
+      <w:pPr>
+        <w:ind w:left="720" w:hanging="360"/>
+      </w:pPr>
+      <w:rPr>
+        <w:rFonts w:hint="default"/>
+      </w:rPr>
+    </w:lvl>
+    <w:lvl w:ilvl="1" w:tplc="40090019" w:tentative="1">
+      <w:start w:val="1"/>
+      <w:numFmt w:val="lowerLetter"/>
+      <w:lvlText w:val="%2."/>
+      <w:lvlJc w:val="left"/>
+      <w:pPr>
+        <w:ind w:left="1440" w:hanging="360"/>
+      </w:pPr>
+    </w:lvl>
+    <w:lvl w:ilvl="2" w:tplc="4009001B" w:tentative="1">
+      <w:start w:val="1"/>
+      <w:numFmt w:val="lowerRoman"/>
+      <w:lvlText w:val="%3."/>
+      <w:lvlJc w:val="right"/>
+      <w:pPr>
+        <w:ind w:left="2160" w:hanging="180"/>
+      </w:pPr>
+    </w:lvl>
+    <w:lvl w:ilvl="3" w:tplc="4009000F" w:tentative="1">
+      <w:start w:val="1"/>
+      <w:numFmt w:val="decimal"/>
+      <w:lvlText w:val="%4."/>
+      <w:lvlJc w:val="left"/>
+      <w:pPr>
+        <w:ind w:left="2880" w:hanging="360"/>
+      </w:pPr>
+    </w:lvl>
+    <w:lvl w:ilvl="4" w:tplc="40090019" w:tentative="1">
+      <w:start w:val="1"/>
+      <w:numFmt w:val="lowerLetter"/>
+      <w:lvlText w:val="%5."/>
+      <w:lvlJc w:val="left"/>
+      <w:pPr>
+        <w:ind w:left="3600" w:hanging="360"/>
+      </w:pPr>
+    </w:lvl>
+    <w:lvl w:ilvl="5" w:tplc="4009001B" w:tentative="1">
+      <w:start w:val="1"/>
+      <w:numFmt w:val="lowerRoman"/>
+      <w:lvlText w:val="%6."/>
+      <w:lvlJc w:val="right"/>
+      <w:pPr>
+        <w:ind w:left="4320" w:hanging="180"/>
+      </w:pPr>
+    </w:lvl>
+    <w:lvl w:ilvl="6" w:tplc="4009000F" w:tentative="1">
+      <w:start w:val="1"/>
+      <w:numFmt w:val="decimal"/>
+      <w:lvlText w:val="%7."/>
+      <w:lvlJc w:val="left"/>
+      <w:pPr>
+        <w:ind w:left="5040" w:hanging="360"/>
+      </w:pPr>
+    </w:lvl>
+    <w:lvl w:ilvl="7" w:tplc="40090019" w:tentative="1">
+      <w:start w:val="1"/>
+      <w:numFmt w:val="lowerLetter"/>
+      <w:lvlText w:val="%8."/>
+      <w:lvlJc w:val="left"/>
+      <w:pPr>
+        <w:ind w:left="5760" w:hanging="360"/>
+      </w:pPr>
+    </w:lvl>
+    <w:lvl w:ilvl="8" w:tplc="4009001B" w:tentative="1">
+      <w:start w:val="1"/>
+      <w:numFmt w:val="lowerRoman"/>
+      <w:lvlText w:val="%9."/>
+      <w:lvlJc w:val="right"/>
+      <w:pPr>
+        <w:ind w:left="6480" w:hanging="180"/>
+      </w:pPr>
+    </w:lvl>
+  </w:abstractNum>
+  <w:abstractNum w:abstractNumId="1" w15:restartNumberingAfterBreak="0">
+    <w:nsid w:val="72F31B2C"/>
+    <w:multiLevelType w:val="hybridMultilevel"/>
+    <w:tmpl w:val="98E62F8C"/>
+    <w:lvl w:ilvl="0" w:tplc="4009000F">
+      <w:start w:val="1"/>
+      <w:numFmt w:val="decimal"/>
+      <w:lvlText w:val="%1."/>
+      <w:lvlJc w:val="left"/>
+      <w:pPr>
+        <w:ind w:left="720" w:hanging="360"/>
+      </w:pPr>
+      <w:rPr>
+        <w:rFonts w:hint="default"/>
+      </w:rPr>
+    </w:lvl>
+    <w:lvl w:ilvl="1" w:tplc="40090019" w:tentative="1">
+      <w:start w:val="1"/>
+      <w:numFmt w:val="lowerLetter"/>
+      <w:lvlText w:val="%2."/>
+      <w:lvlJc w:val="left"/>
+      <w:pPr>
+        <w:ind w:left="1440" w:hanging="360"/>
+      </w:pPr>
+    </w:lvl>
+    <w:lvl w:ilvl="2" w:tplc="4009001B" w:tentative="1">
+      <w:start w:val="1"/>
+      <w:numFmt w:val="lowerRoman"/>
+      <w:lvlText w:val="%3."/>
+      <w:lvlJc w:val="right"/>
+      <w:pPr>
+        <w:ind w:left="2160" w:hanging="180"/>
+      </w:pPr>
+    </w:lvl>
+    <w:lvl w:ilvl="3" w:tplc="4009000F" w:tentative="1">
+      <w:start w:val="1"/>
+      <w:numFmt w:val="decimal"/>
+      <w:lvlText w:val="%4."/>
+      <w:lvlJc w:val="left"/>
+      <w:pPr>
+        <w:ind w:left="2880" w:hanging="360"/>
+      </w:pPr>
+    </w:lvl>
+    <w:lvl w:ilvl="4" w:tplc="40090019" w:tentative="1">
+      <w:start w:val="1"/>
+      <w:numFmt w:val="lowerLetter"/>
+      <w:lvlText w:val="%5."/>
+      <w:lvlJc w:val="left"/>
+      <w:pPr>
+        <w:ind w:left="3600" w:hanging="360"/>
+      </w:pPr>
+    </w:lvl>
+    <w:lvl w:ilvl="5" w:tplc="4009001B" w:tentative="1">
+      <w:start w:val="1"/>
+      <w:numFmt w:val="lowerRoman"/>
+      <w:lvlText w:val="%6."/>
+      <w:lvlJc w:val="right"/>
+      <w:pPr>
+        <w:ind w:left="4320" w:hanging="180"/>
+      </w:pPr>
+    </w:lvl>
+    <w:lvl w:ilvl="6" w:tplc="4009000F" w:tentative="1">
+      <w:start w:val="1"/>
+      <w:numFmt w:val="decimal"/>
+      <w:lvlText w:val="%7."/>
+      <w:lvlJc w:val="left"/>
+      <w:pPr>
+        <w:ind w:left="5040" w:hanging="360"/>
+      </w:pPr>
+    </w:lvl>
+    <w:lvl w:ilvl="7" w:tplc="40090019" w:tentative="1">
+      <w:start w:val="1"/>
+      <w:numFmt w:val="lowerLetter"/>
+      <w:lvlText w:val="%8."/>
+      <w:lvlJc w:val="left"/>
+      <w:pPr>
+        <w:ind w:left="5760" w:hanging="360"/>
+      </w:pPr>
+    </w:lvl>
+    <w:lvl w:ilvl="8" w:tplc="4009001B" w:tentative="1">
+      <w:start w:val="1"/>
+      <w:numFmt w:val="lowerRoman"/>
+      <w:lvlText w:val="%9."/>
+      <w:lvlJc w:val="right"/>
+      <w:pPr>
+        <w:ind w:left="6480" w:hanging="180"/>
+      </w:pPr>
+    </w:lvl>
+  </w:abstractNum>
+  <w:num w:numId="1" w16cid:durableId="747266083">
+    <w:abstractNumId w:val="0"/>
+  </w:num>
+  <w:num w:numId="2" w16cid:durableId="799154870">
+    <w:abstractNumId w:val="1"/>
+  </w:num>
+</w:numbering>
 </file>
 
 <file path=word/styles.xml><?xml version="1.0" encoding="utf-8"?>
@@ -952,6 +1604,17 @@
       <w:shd w:val="clear" w:color="auto" w:fill="E1DFDD"/>
     </w:rPr>
   </w:style>
+  <w:style w:type="paragraph" w:styleId="ListParagraph">
+    <w:name w:val="List Paragraph"/>
+    <w:basedOn w:val="Normal"/>
+    <w:uiPriority w:val="34"/>
+    <w:qFormat/>
+    <w:rsid w:val="00F53AEC"/>
+    <w:pPr>
+      <w:ind w:left="720"/>
+      <w:contextualSpacing/>
+    </w:pPr>
+  </w:style>
 </w:styles>
 </file>
 

</xml_diff>

<commit_message>
number data type excercise.
</commit_message>
<xml_diff>
--- a/Java Learning.docx
+++ b/Java Learning.docx
@@ -726,6 +726,14 @@
         </w:rPr>
         <w:t>byte: Byte</w:t>
       </w:r>
+      <w:r>
+        <w:rPr>
+          <w:sz w:val="24"/>
+          <w:szCs w:val="24"/>
+          <w:lang w:val="en-US"/>
+        </w:rPr>
+        <w:t>:  8 bits</w:t>
+      </w:r>
     </w:p>
     <w:p>
       <w:pPr>
@@ -748,6 +756,14 @@
         </w:rPr>
         <w:t>short: Short</w:t>
       </w:r>
+      <w:r>
+        <w:rPr>
+          <w:sz w:val="24"/>
+          <w:szCs w:val="24"/>
+          <w:lang w:val="en-US"/>
+        </w:rPr>
+        <w:t>: 16 bits</w:t>
+      </w:r>
     </w:p>
     <w:p>
       <w:pPr>
@@ -802,6 +818,14 @@
         </w:rPr>
         <w:t>int: Integer</w:t>
       </w:r>
+      <w:r>
+        <w:rPr>
+          <w:sz w:val="24"/>
+          <w:szCs w:val="24"/>
+          <w:lang w:val="en-US"/>
+        </w:rPr>
+        <w:t>: 32 bits</w:t>
+      </w:r>
     </w:p>
     <w:p>
       <w:pPr>
@@ -823,6 +847,14 @@
           <w:lang w:val="en-US"/>
         </w:rPr>
         <w:t>long: Long</w:t>
+      </w:r>
+      <w:r>
+        <w:rPr>
+          <w:sz w:val="24"/>
+          <w:szCs w:val="24"/>
+          <w:lang w:val="en-US"/>
+        </w:rPr>
+        <w:t>: 64 bits</w:t>
       </w:r>
     </w:p>
     <w:p>

</xml_diff>

<commit_message>
Data types, operators, if-else and switch statement in java
</commit_message>
<xml_diff>
--- a/Java Learning.docx
+++ b/Java Learning.docx
@@ -163,7 +163,25 @@
           <w:szCs w:val="24"/>
           <w:lang w:val="en-US"/>
         </w:rPr>
-        <w:t xml:space="preserve">/list is used to print all the command we executed in current session of </w:t>
+        <w:t>/</w:t>
+      </w:r>
+      <w:proofErr w:type="gramStart"/>
+      <w:r>
+        <w:rPr>
+          <w:sz w:val="24"/>
+          <w:szCs w:val="24"/>
+          <w:lang w:val="en-US"/>
+        </w:rPr>
+        <w:t>list</w:t>
+      </w:r>
+      <w:proofErr w:type="gramEnd"/>
+      <w:r>
+        <w:rPr>
+          <w:sz w:val="24"/>
+          <w:szCs w:val="24"/>
+          <w:lang w:val="en-US"/>
+        </w:rPr>
+        <w:t xml:space="preserve"> is used to print all the command we executed in current session of </w:t>
       </w:r>
       <w:proofErr w:type="spellStart"/>
       <w:r>
@@ -198,7 +216,25 @@
           <w:szCs w:val="24"/>
           <w:lang w:val="en-US"/>
         </w:rPr>
-        <w:t>/var is used to list all the variables created in current session.</w:t>
+        <w:t>/</w:t>
+      </w:r>
+      <w:proofErr w:type="gramStart"/>
+      <w:r>
+        <w:rPr>
+          <w:sz w:val="24"/>
+          <w:szCs w:val="24"/>
+          <w:lang w:val="en-US"/>
+        </w:rPr>
+        <w:t>var</w:t>
+      </w:r>
+      <w:proofErr w:type="gramEnd"/>
+      <w:r>
+        <w:rPr>
+          <w:sz w:val="24"/>
+          <w:szCs w:val="24"/>
+          <w:lang w:val="en-US"/>
+        </w:rPr>
+        <w:t xml:space="preserve"> is used to list all the variables created in current session.</w:t>
       </w:r>
     </w:p>
     <w:p>
@@ -233,7 +269,25 @@
           <w:szCs w:val="24"/>
           <w:lang w:val="en-US"/>
         </w:rPr>
-        <w:t>, We can declare a variable again with data type and same name but in a java program, We are not allowed to do that.</w:t>
+        <w:t xml:space="preserve">, </w:t>
+      </w:r>
+      <w:proofErr w:type="gramStart"/>
+      <w:r>
+        <w:rPr>
+          <w:sz w:val="24"/>
+          <w:szCs w:val="24"/>
+          <w:lang w:val="en-US"/>
+        </w:rPr>
+        <w:t>We</w:t>
+      </w:r>
+      <w:proofErr w:type="gramEnd"/>
+      <w:r>
+        <w:rPr>
+          <w:sz w:val="24"/>
+          <w:szCs w:val="24"/>
+          <w:lang w:val="en-US"/>
+        </w:rPr>
+        <w:t xml:space="preserve"> can declare a variable again with data type and same name but in a java program, We are not allowed to do that.</w:t>
       </w:r>
     </w:p>
     <w:p>
@@ -273,7 +327,25 @@
           <w:szCs w:val="24"/>
           <w:lang w:val="en-US"/>
         </w:rPr>
-        <w:t>A keyword is any one of a number of reserved words, that have a predefined meaning in the java language.</w:t>
+        <w:t xml:space="preserve">A keyword is any one of </w:t>
+      </w:r>
+      <w:proofErr w:type="gramStart"/>
+      <w:r>
+        <w:rPr>
+          <w:sz w:val="24"/>
+          <w:szCs w:val="24"/>
+          <w:lang w:val="en-US"/>
+        </w:rPr>
+        <w:t>a number of</w:t>
+      </w:r>
+      <w:proofErr w:type="gramEnd"/>
+      <w:r>
+        <w:rPr>
+          <w:sz w:val="24"/>
+          <w:szCs w:val="24"/>
+          <w:lang w:val="en-US"/>
+        </w:rPr>
+        <w:t xml:space="preserve"> reserved words, that have a predefined meaning in the java language.</w:t>
       </w:r>
     </w:p>
     <w:p>
@@ -578,7 +650,25 @@
           <w:szCs w:val="24"/>
           <w:lang w:val="en-US"/>
         </w:rPr>
-        <w:t>Java used the concept of a wrapper class, for all of its eight primitive data types.</w:t>
+        <w:t xml:space="preserve">Java used the concept of a wrapper class, for </w:t>
+      </w:r>
+      <w:proofErr w:type="gramStart"/>
+      <w:r>
+        <w:rPr>
+          <w:sz w:val="24"/>
+          <w:szCs w:val="24"/>
+          <w:lang w:val="en-US"/>
+        </w:rPr>
+        <w:t>all of</w:t>
+      </w:r>
+      <w:proofErr w:type="gramEnd"/>
+      <w:r>
+        <w:rPr>
+          <w:sz w:val="24"/>
+          <w:szCs w:val="24"/>
+          <w:lang w:val="en-US"/>
+        </w:rPr>
+        <w:t xml:space="preserve"> its eight primitive data types.</w:t>
       </w:r>
     </w:p>
     <w:p>
@@ -1088,7 +1178,23 @@
           <w:sz w:val="24"/>
           <w:szCs w:val="24"/>
         </w:rPr>
-        <w:t>We use a floating point number when we need more precision in calculation.</w:t>
+        <w:t xml:space="preserve">We use a </w:t>
+      </w:r>
+      <w:proofErr w:type="gramStart"/>
+      <w:r>
+        <w:rPr>
+          <w:sz w:val="24"/>
+          <w:szCs w:val="24"/>
+        </w:rPr>
+        <w:t>floating point</w:t>
+      </w:r>
+      <w:proofErr w:type="gramEnd"/>
+      <w:r>
+        <w:rPr>
+          <w:sz w:val="24"/>
+          <w:szCs w:val="24"/>
+        </w:rPr>
+        <w:t xml:space="preserve"> number when we need more precision in calculation.</w:t>
       </w:r>
     </w:p>
     <w:p>
@@ -1178,7 +1284,23 @@
           <w:sz w:val="24"/>
           <w:szCs w:val="24"/>
         </w:rPr>
-        <w:t>Ex: float x = 2.3f;  double d = 2.4d;</w:t>
+        <w:t>Ex: float x = 2.3f</w:t>
+      </w:r>
+      <w:proofErr w:type="gramStart"/>
+      <w:r>
+        <w:rPr>
+          <w:sz w:val="24"/>
+          <w:szCs w:val="24"/>
+        </w:rPr>
+        <w:t>;  double</w:t>
+      </w:r>
+      <w:proofErr w:type="gramEnd"/>
+      <w:r>
+        <w:rPr>
+          <w:sz w:val="24"/>
+          <w:szCs w:val="24"/>
+        </w:rPr>
+        <w:t xml:space="preserve"> d = 2.4d;</w:t>
       </w:r>
       <w:r>
         <w:rPr>
@@ -1217,6 +1339,2162 @@
           <w:szCs w:val="24"/>
         </w:rPr>
         <w:t>Double is default data type for decimal literals.</w:t>
+      </w:r>
+    </w:p>
+    <w:p>
+      <w:pPr>
+        <w:rPr>
+          <w:b/>
+          <w:bCs/>
+          <w:color w:val="FF0000"/>
+          <w:sz w:val="24"/>
+          <w:szCs w:val="24"/>
+        </w:rPr>
+      </w:pPr>
+      <w:r>
+        <w:rPr>
+          <w:b/>
+          <w:bCs/>
+          <w:color w:val="FF0000"/>
+          <w:sz w:val="24"/>
+          <w:szCs w:val="24"/>
+        </w:rPr>
+        <w:lastRenderedPageBreak/>
+        <w:t>Char in Java:</w:t>
+      </w:r>
+    </w:p>
+    <w:p>
+      <w:pPr>
+        <w:rPr>
+          <w:sz w:val="24"/>
+          <w:szCs w:val="24"/>
+        </w:rPr>
+      </w:pPr>
+      <w:r>
+        <w:rPr>
+          <w:sz w:val="24"/>
+          <w:szCs w:val="24"/>
+        </w:rPr>
+        <w:t>Holds one and only one character, Literal enclosed in single quotes.</w:t>
+      </w:r>
+    </w:p>
+    <w:p>
+      <w:pPr>
+        <w:rPr>
+          <w:sz w:val="24"/>
+          <w:szCs w:val="24"/>
+        </w:rPr>
+      </w:pPr>
+      <w:r>
+        <w:rPr>
+          <w:sz w:val="24"/>
+          <w:szCs w:val="24"/>
+        </w:rPr>
+        <w:t>Wrapper for char in Character.</w:t>
+      </w:r>
+    </w:p>
+    <w:p>
+      <w:pPr>
+        <w:rPr>
+          <w:sz w:val="24"/>
+          <w:szCs w:val="24"/>
+        </w:rPr>
+      </w:pPr>
+      <w:r>
+        <w:rPr>
+          <w:sz w:val="24"/>
+          <w:szCs w:val="24"/>
+        </w:rPr>
+        <w:t xml:space="preserve">A char occupies 16 bits in memory because it is stored in memory as a </w:t>
+      </w:r>
+      <w:proofErr w:type="gramStart"/>
+      <w:r>
+        <w:rPr>
+          <w:sz w:val="24"/>
+          <w:szCs w:val="24"/>
+        </w:rPr>
+        <w:t>2 byte</w:t>
+      </w:r>
+      <w:proofErr w:type="gramEnd"/>
+      <w:r>
+        <w:rPr>
+          <w:sz w:val="24"/>
+          <w:szCs w:val="24"/>
+        </w:rPr>
+        <w:t xml:space="preserve"> number.</w:t>
+      </w:r>
+    </w:p>
+    <w:p>
+      <w:pPr>
+        <w:rPr>
+          <w:sz w:val="24"/>
+          <w:szCs w:val="24"/>
+        </w:rPr>
+      </w:pPr>
+      <w:r>
+        <w:rPr>
+          <w:sz w:val="24"/>
+          <w:szCs w:val="24"/>
+        </w:rPr>
+        <w:t xml:space="preserve">We can get </w:t>
+      </w:r>
+      <w:proofErr w:type="spellStart"/>
+      <w:r>
+        <w:rPr>
+          <w:sz w:val="24"/>
+          <w:szCs w:val="24"/>
+        </w:rPr>
+        <w:t>unicodes</w:t>
+      </w:r>
+      <w:proofErr w:type="spellEnd"/>
+      <w:r>
+        <w:rPr>
+          <w:sz w:val="24"/>
+          <w:szCs w:val="24"/>
+        </w:rPr>
+        <w:t xml:space="preserve"> for all the letter from this website: </w:t>
+      </w:r>
+      <w:hyperlink r:id="rId6" w:history="1">
+        <w:r>
+          <w:rPr>
+            <w:rStyle w:val="Hyperlink"/>
+            <w:sz w:val="24"/>
+            <w:szCs w:val="24"/>
+          </w:rPr>
+          <w:t>https://symbl.cc/en/</w:t>
+        </w:r>
+      </w:hyperlink>
+    </w:p>
+    <w:p>
+      <w:pPr>
+        <w:rPr>
+          <w:sz w:val="24"/>
+          <w:szCs w:val="24"/>
+        </w:rPr>
+      </w:pPr>
+      <w:r>
+        <w:rPr>
+          <w:sz w:val="24"/>
+          <w:szCs w:val="24"/>
+        </w:rPr>
+        <w:t xml:space="preserve">// There </w:t>
+      </w:r>
+      <w:proofErr w:type="gramStart"/>
+      <w:r>
+        <w:rPr>
+          <w:sz w:val="24"/>
+          <w:szCs w:val="24"/>
+        </w:rPr>
+        <w:t>are</w:t>
+      </w:r>
+      <w:proofErr w:type="gramEnd"/>
+      <w:r>
+        <w:rPr>
+          <w:sz w:val="24"/>
+          <w:szCs w:val="24"/>
+        </w:rPr>
+        <w:t xml:space="preserve"> total 3 ways to assign a value to a variable.</w:t>
+      </w:r>
+      <w:r>
+        <w:rPr>
+          <w:sz w:val="24"/>
+          <w:szCs w:val="24"/>
+        </w:rPr>
+        <w:br/>
+        <w:t xml:space="preserve">char </w:t>
+      </w:r>
+      <w:proofErr w:type="spellStart"/>
+      <w:r>
+        <w:rPr>
+          <w:sz w:val="24"/>
+          <w:szCs w:val="24"/>
+        </w:rPr>
+        <w:t>myChar</w:t>
+      </w:r>
+      <w:proofErr w:type="spellEnd"/>
+      <w:r>
+        <w:rPr>
+          <w:sz w:val="24"/>
+          <w:szCs w:val="24"/>
+        </w:rPr>
+        <w:t xml:space="preserve"> = 'D';</w:t>
+      </w:r>
+      <w:r>
+        <w:rPr>
+          <w:sz w:val="24"/>
+          <w:szCs w:val="24"/>
+        </w:rPr>
+        <w:br/>
+        <w:t xml:space="preserve">char </w:t>
+      </w:r>
+      <w:proofErr w:type="spellStart"/>
+      <w:r>
+        <w:rPr>
+          <w:sz w:val="24"/>
+          <w:szCs w:val="24"/>
+        </w:rPr>
+        <w:t>myUnicodeChar</w:t>
+      </w:r>
+      <w:proofErr w:type="spellEnd"/>
+      <w:r>
+        <w:rPr>
+          <w:sz w:val="24"/>
+          <w:szCs w:val="24"/>
+        </w:rPr>
+        <w:t xml:space="preserve"> = '\u0044';</w:t>
+      </w:r>
+      <w:r>
+        <w:rPr>
+          <w:sz w:val="24"/>
+          <w:szCs w:val="24"/>
+        </w:rPr>
+        <w:br/>
+        <w:t xml:space="preserve">char </w:t>
+      </w:r>
+      <w:proofErr w:type="spellStart"/>
+      <w:r>
+        <w:rPr>
+          <w:sz w:val="24"/>
+          <w:szCs w:val="24"/>
+        </w:rPr>
+        <w:t>myIntegerChar</w:t>
+      </w:r>
+      <w:proofErr w:type="spellEnd"/>
+      <w:r>
+        <w:rPr>
+          <w:sz w:val="24"/>
+          <w:szCs w:val="24"/>
+        </w:rPr>
+        <w:t xml:space="preserve"> = 68;   </w:t>
+      </w:r>
+    </w:p>
+    <w:p>
+      <w:pPr>
+        <w:rPr>
+          <w:sz w:val="24"/>
+          <w:szCs w:val="24"/>
+        </w:rPr>
+      </w:pPr>
+    </w:p>
+    <w:p>
+      <w:pPr>
+        <w:rPr>
+          <w:b/>
+          <w:bCs/>
+          <w:color w:val="FF0000"/>
+          <w:sz w:val="24"/>
+          <w:szCs w:val="24"/>
+        </w:rPr>
+      </w:pPr>
+      <w:r>
+        <w:rPr>
+          <w:b/>
+          <w:bCs/>
+          <w:color w:val="FF0000"/>
+          <w:sz w:val="24"/>
+          <w:szCs w:val="24"/>
+        </w:rPr>
+        <w:t>Boolean in Java:</w:t>
+      </w:r>
+    </w:p>
+    <w:p>
+      <w:pPr>
+        <w:rPr>
+          <w:sz w:val="24"/>
+          <w:szCs w:val="24"/>
+        </w:rPr>
+      </w:pPr>
+      <w:r>
+        <w:rPr>
+          <w:sz w:val="24"/>
+          <w:szCs w:val="24"/>
+        </w:rPr>
+        <w:t xml:space="preserve">A Boolean value allows for two opposite choices, true or false, </w:t>
+      </w:r>
+      <w:proofErr w:type="gramStart"/>
+      <w:r>
+        <w:rPr>
+          <w:sz w:val="24"/>
+          <w:szCs w:val="24"/>
+        </w:rPr>
+        <w:t>yes</w:t>
+      </w:r>
+      <w:proofErr w:type="gramEnd"/>
+      <w:r>
+        <w:rPr>
+          <w:sz w:val="24"/>
+          <w:szCs w:val="24"/>
+        </w:rPr>
+        <w:t xml:space="preserve"> or no, one or zero.</w:t>
+      </w:r>
+    </w:p>
+    <w:p>
+      <w:pPr>
+        <w:rPr>
+          <w:sz w:val="24"/>
+          <w:szCs w:val="24"/>
+        </w:rPr>
+      </w:pPr>
+      <w:r>
+        <w:rPr>
+          <w:sz w:val="24"/>
+          <w:szCs w:val="24"/>
+        </w:rPr>
+        <w:t xml:space="preserve">The wrapper class for </w:t>
+      </w:r>
+      <w:proofErr w:type="spellStart"/>
+      <w:r>
+        <w:rPr>
+          <w:sz w:val="24"/>
+          <w:szCs w:val="24"/>
+        </w:rPr>
+        <w:t>b</w:t>
+      </w:r>
+      <w:r>
+        <w:rPr>
+          <w:sz w:val="24"/>
+          <w:szCs w:val="24"/>
+        </w:rPr>
+        <w:t>oolean</w:t>
+      </w:r>
+      <w:proofErr w:type="spellEnd"/>
+      <w:r>
+        <w:rPr>
+          <w:sz w:val="24"/>
+          <w:szCs w:val="24"/>
+        </w:rPr>
+        <w:t xml:space="preserve"> is Boolean.</w:t>
+      </w:r>
+    </w:p>
+    <w:p>
+      <w:pPr>
+        <w:rPr>
+          <w:sz w:val="24"/>
+          <w:szCs w:val="24"/>
+        </w:rPr>
+      </w:pPr>
+      <w:r>
+        <w:rPr>
+          <w:sz w:val="24"/>
+          <w:szCs w:val="24"/>
+        </w:rPr>
+        <w:t xml:space="preserve">Ex: </w:t>
+      </w:r>
+    </w:p>
+    <w:p>
+      <w:pPr>
+        <w:rPr>
+          <w:sz w:val="24"/>
+          <w:szCs w:val="24"/>
+        </w:rPr>
+      </w:pPr>
+      <w:proofErr w:type="spellStart"/>
+      <w:r>
+        <w:rPr>
+          <w:sz w:val="24"/>
+          <w:szCs w:val="24"/>
+        </w:rPr>
+        <w:t>boolean</w:t>
+      </w:r>
+      <w:proofErr w:type="spellEnd"/>
+      <w:r>
+        <w:rPr>
+          <w:sz w:val="24"/>
+          <w:szCs w:val="24"/>
+        </w:rPr>
+        <w:t xml:space="preserve"> </w:t>
+      </w:r>
+      <w:proofErr w:type="spellStart"/>
+      <w:r>
+        <w:rPr>
+          <w:sz w:val="24"/>
+          <w:szCs w:val="24"/>
+        </w:rPr>
+        <w:t>myTrueBooleanValue</w:t>
+      </w:r>
+      <w:proofErr w:type="spellEnd"/>
+      <w:r>
+        <w:rPr>
+          <w:sz w:val="24"/>
+          <w:szCs w:val="24"/>
+        </w:rPr>
+        <w:t xml:space="preserve"> = true;</w:t>
+      </w:r>
+      <w:r>
+        <w:rPr>
+          <w:sz w:val="24"/>
+          <w:szCs w:val="24"/>
+        </w:rPr>
+        <w:br/>
+      </w:r>
+      <w:proofErr w:type="spellStart"/>
+      <w:r>
+        <w:rPr>
+          <w:sz w:val="24"/>
+          <w:szCs w:val="24"/>
+        </w:rPr>
+        <w:t>boolean</w:t>
+      </w:r>
+      <w:proofErr w:type="spellEnd"/>
+      <w:r>
+        <w:rPr>
+          <w:sz w:val="24"/>
+          <w:szCs w:val="24"/>
+        </w:rPr>
+        <w:t xml:space="preserve"> </w:t>
+      </w:r>
+      <w:proofErr w:type="spellStart"/>
+      <w:r>
+        <w:rPr>
+          <w:sz w:val="24"/>
+          <w:szCs w:val="24"/>
+        </w:rPr>
+        <w:t>myFalseBooleanValue</w:t>
+      </w:r>
+      <w:proofErr w:type="spellEnd"/>
+      <w:r>
+        <w:rPr>
+          <w:sz w:val="24"/>
+          <w:szCs w:val="24"/>
+        </w:rPr>
+        <w:t xml:space="preserve"> = false;</w:t>
+      </w:r>
+      <w:r>
+        <w:rPr>
+          <w:sz w:val="24"/>
+          <w:szCs w:val="24"/>
+        </w:rPr>
+        <w:br/>
+      </w:r>
+      <w:proofErr w:type="spellStart"/>
+      <w:r>
+        <w:rPr>
+          <w:sz w:val="24"/>
+          <w:szCs w:val="24"/>
+        </w:rPr>
+        <w:t>boolean</w:t>
+      </w:r>
+      <w:proofErr w:type="spellEnd"/>
+      <w:r>
+        <w:rPr>
+          <w:sz w:val="24"/>
+          <w:szCs w:val="24"/>
+        </w:rPr>
+        <w:t xml:space="preserve"> </w:t>
+      </w:r>
+      <w:proofErr w:type="spellStart"/>
+      <w:r>
+        <w:rPr>
+          <w:sz w:val="24"/>
+          <w:szCs w:val="24"/>
+        </w:rPr>
+        <w:t>isCustomerAgeGreaterThanTwentyOne</w:t>
+      </w:r>
+      <w:proofErr w:type="spellEnd"/>
+      <w:r>
+        <w:rPr>
+          <w:sz w:val="24"/>
+          <w:szCs w:val="24"/>
+        </w:rPr>
+        <w:t xml:space="preserve"> = true;</w:t>
+      </w:r>
+    </w:p>
+    <w:p>
+      <w:pPr>
+        <w:rPr>
+          <w:sz w:val="24"/>
+          <w:szCs w:val="24"/>
+        </w:rPr>
+      </w:pPr>
+    </w:p>
+    <w:p>
+      <w:pPr>
+        <w:rPr>
+          <w:b/>
+          <w:bCs/>
+          <w:color w:val="FF0000"/>
+          <w:sz w:val="24"/>
+          <w:szCs w:val="24"/>
+        </w:rPr>
+      </w:pPr>
+      <w:r>
+        <w:rPr>
+          <w:b/>
+          <w:bCs/>
+          <w:color w:val="FF0000"/>
+          <w:sz w:val="24"/>
+          <w:szCs w:val="24"/>
+        </w:rPr>
+        <w:t xml:space="preserve">String in Java: </w:t>
+      </w:r>
+    </w:p>
+    <w:p>
+      <w:pPr>
+        <w:rPr>
+          <w:sz w:val="24"/>
+          <w:szCs w:val="24"/>
+        </w:rPr>
+      </w:pPr>
+      <w:r>
+        <w:rPr>
+          <w:sz w:val="24"/>
+          <w:szCs w:val="24"/>
+        </w:rPr>
+        <w:t>A String is a class that contains a sequence of characters.</w:t>
+      </w:r>
+      <w:r>
+        <w:rPr>
+          <w:sz w:val="24"/>
+          <w:szCs w:val="24"/>
+        </w:rPr>
+        <w:t xml:space="preserve"> String is a class not primitive type.</w:t>
+      </w:r>
+    </w:p>
+    <w:p>
+      <w:pPr>
+        <w:rPr>
+          <w:sz w:val="24"/>
+          <w:szCs w:val="24"/>
+        </w:rPr>
+      </w:pPr>
+      <w:r>
+        <w:rPr>
+          <w:sz w:val="24"/>
+          <w:szCs w:val="24"/>
+        </w:rPr>
+        <w:t xml:space="preserve">String are </w:t>
+      </w:r>
+      <w:proofErr w:type="spellStart"/>
+      <w:r>
+        <w:rPr>
+          <w:sz w:val="24"/>
+          <w:szCs w:val="24"/>
+        </w:rPr>
+        <w:t>Immuatable</w:t>
+      </w:r>
+      <w:proofErr w:type="spellEnd"/>
+      <w:r>
+        <w:rPr>
+          <w:sz w:val="24"/>
+          <w:szCs w:val="24"/>
+        </w:rPr>
+        <w:t xml:space="preserve">, means we </w:t>
+      </w:r>
+      <w:proofErr w:type="gramStart"/>
+      <w:r>
+        <w:rPr>
+          <w:sz w:val="24"/>
+          <w:szCs w:val="24"/>
+        </w:rPr>
+        <w:t>can’t</w:t>
+      </w:r>
+      <w:proofErr w:type="gramEnd"/>
+      <w:r>
+        <w:rPr>
+          <w:sz w:val="24"/>
+          <w:szCs w:val="24"/>
+        </w:rPr>
+        <w:t xml:space="preserve"> change a string after it is created. If we need to change over string frequently, </w:t>
+      </w:r>
+      <w:proofErr w:type="gramStart"/>
+      <w:r>
+        <w:rPr>
+          <w:sz w:val="24"/>
+          <w:szCs w:val="24"/>
+        </w:rPr>
+        <w:t>than</w:t>
+      </w:r>
+      <w:proofErr w:type="gramEnd"/>
+      <w:r>
+        <w:rPr>
+          <w:sz w:val="24"/>
+          <w:szCs w:val="24"/>
+        </w:rPr>
+        <w:t xml:space="preserve"> we should use either StringBuilder or </w:t>
+      </w:r>
+      <w:proofErr w:type="spellStart"/>
+      <w:r>
+        <w:rPr>
+          <w:sz w:val="24"/>
+          <w:szCs w:val="24"/>
+        </w:rPr>
+        <w:t>StringBuffer</w:t>
+      </w:r>
+      <w:proofErr w:type="spellEnd"/>
+      <w:r>
+        <w:rPr>
+          <w:sz w:val="24"/>
+          <w:szCs w:val="24"/>
+        </w:rPr>
+        <w:t>.</w:t>
+      </w:r>
+    </w:p>
+    <w:p>
+      <w:pPr>
+        <w:rPr>
+          <w:sz w:val="24"/>
+          <w:szCs w:val="24"/>
+        </w:rPr>
+      </w:pPr>
+      <w:r>
+        <w:rPr>
+          <w:b/>
+          <w:bCs/>
+          <w:sz w:val="24"/>
+          <w:szCs w:val="24"/>
+        </w:rPr>
+        <w:t>Java String</w:t>
+      </w:r>
+      <w:r>
+        <w:rPr>
+          <w:sz w:val="24"/>
+          <w:szCs w:val="24"/>
+        </w:rPr>
+        <w:t xml:space="preserve"> class provides a lot of methods to perform operations on strings such as </w:t>
+      </w:r>
+      <w:proofErr w:type="gramStart"/>
+      <w:r>
+        <w:rPr>
+          <w:sz w:val="24"/>
+          <w:szCs w:val="24"/>
+        </w:rPr>
+        <w:t>compare(</w:t>
+      </w:r>
+      <w:proofErr w:type="gramEnd"/>
+      <w:r>
+        <w:rPr>
+          <w:sz w:val="24"/>
+          <w:szCs w:val="24"/>
+        </w:rPr>
+        <w:t xml:space="preserve">), </w:t>
+      </w:r>
+      <w:proofErr w:type="spellStart"/>
+      <w:r>
+        <w:rPr>
+          <w:sz w:val="24"/>
+          <w:szCs w:val="24"/>
+        </w:rPr>
+        <w:t>concat</w:t>
+      </w:r>
+      <w:proofErr w:type="spellEnd"/>
+      <w:r>
+        <w:rPr>
+          <w:sz w:val="24"/>
+          <w:szCs w:val="24"/>
+        </w:rPr>
+        <w:t xml:space="preserve">(), equals(), split(), length(), replace(), </w:t>
+      </w:r>
+      <w:proofErr w:type="spellStart"/>
+      <w:r>
+        <w:rPr>
+          <w:sz w:val="24"/>
+          <w:szCs w:val="24"/>
+        </w:rPr>
+        <w:t>compareTo</w:t>
+      </w:r>
+      <w:proofErr w:type="spellEnd"/>
+      <w:r>
+        <w:rPr>
+          <w:sz w:val="24"/>
+          <w:szCs w:val="24"/>
+        </w:rPr>
+        <w:t>(), intern(), substring() etc.</w:t>
+      </w:r>
+    </w:p>
+    <w:p>
+      <w:pPr>
+        <w:rPr>
+          <w:sz w:val="24"/>
+          <w:szCs w:val="24"/>
+        </w:rPr>
+      </w:pPr>
+      <w:r>
+        <w:rPr>
+          <w:sz w:val="24"/>
+          <w:szCs w:val="24"/>
+        </w:rPr>
+        <w:t xml:space="preserve">The </w:t>
+      </w:r>
+      <w:proofErr w:type="spellStart"/>
+      <w:proofErr w:type="gramStart"/>
+      <w:r>
+        <w:rPr>
+          <w:sz w:val="24"/>
+          <w:szCs w:val="24"/>
+        </w:rPr>
+        <w:t>java.lang</w:t>
+      </w:r>
+      <w:proofErr w:type="gramEnd"/>
+      <w:r>
+        <w:rPr>
+          <w:sz w:val="24"/>
+          <w:szCs w:val="24"/>
+        </w:rPr>
+        <w:t>.String</w:t>
+      </w:r>
+      <w:proofErr w:type="spellEnd"/>
+      <w:r>
+        <w:rPr>
+          <w:sz w:val="24"/>
+          <w:szCs w:val="24"/>
+        </w:rPr>
+        <w:t xml:space="preserve"> class implements </w:t>
+      </w:r>
+      <w:r>
+        <w:rPr>
+          <w:i/>
+          <w:iCs/>
+          <w:sz w:val="24"/>
+          <w:szCs w:val="24"/>
+        </w:rPr>
+        <w:t>Serializable</w:t>
+      </w:r>
+      <w:r>
+        <w:rPr>
+          <w:sz w:val="24"/>
+          <w:szCs w:val="24"/>
+        </w:rPr>
+        <w:t>, </w:t>
+      </w:r>
+      <w:r>
+        <w:rPr>
+          <w:i/>
+          <w:iCs/>
+          <w:sz w:val="24"/>
+          <w:szCs w:val="24"/>
+        </w:rPr>
+        <w:t>Comparable</w:t>
+      </w:r>
+      <w:r>
+        <w:rPr>
+          <w:sz w:val="24"/>
+          <w:szCs w:val="24"/>
+        </w:rPr>
+        <w:t> and </w:t>
+      </w:r>
+      <w:proofErr w:type="spellStart"/>
+      <w:r>
+        <w:rPr>
+          <w:i/>
+          <w:iCs/>
+          <w:sz w:val="24"/>
+          <w:szCs w:val="24"/>
+        </w:rPr>
+        <w:t>CharSequence</w:t>
+      </w:r>
+      <w:proofErr w:type="spellEnd"/>
+      <w:r>
+        <w:rPr>
+          <w:sz w:val="24"/>
+          <w:szCs w:val="24"/>
+        </w:rPr>
+        <w:t> </w:t>
+      </w:r>
+      <w:hyperlink r:id="rId7" w:history="1">
+        <w:r>
+          <w:rPr>
+            <w:rStyle w:val="Hyperlink"/>
+            <w:sz w:val="24"/>
+            <w:szCs w:val="24"/>
+          </w:rPr>
+          <w:t>interfaces</w:t>
+        </w:r>
+      </w:hyperlink>
+      <w:r>
+        <w:rPr>
+          <w:sz w:val="24"/>
+          <w:szCs w:val="24"/>
+        </w:rPr>
+        <w:t>.</w:t>
+      </w:r>
+    </w:p>
+    <w:p>
+      <w:pPr>
+        <w:rPr>
+          <w:sz w:val="24"/>
+          <w:szCs w:val="24"/>
+        </w:rPr>
+      </w:pPr>
+      <w:r>
+        <w:rPr>
+          <w:sz w:val="24"/>
+          <w:szCs w:val="24"/>
+        </w:rPr>
+        <w:t>we can create strings in Java by using these three classes.</w:t>
+      </w:r>
+    </w:p>
+    <w:p>
+      <w:pPr>
+        <w:pStyle w:val="ListParagraph"/>
+        <w:numPr>
+          <w:ilvl w:val="0"/>
+          <w:numId w:val="3"/>
+        </w:numPr>
+        <w:rPr>
+          <w:sz w:val="24"/>
+          <w:szCs w:val="24"/>
+        </w:rPr>
+      </w:pPr>
+      <w:r>
+        <w:rPr>
+          <w:sz w:val="24"/>
+          <w:szCs w:val="24"/>
+        </w:rPr>
+        <w:t>String</w:t>
+      </w:r>
+    </w:p>
+    <w:p>
+      <w:pPr>
+        <w:pStyle w:val="ListParagraph"/>
+        <w:numPr>
+          <w:ilvl w:val="0"/>
+          <w:numId w:val="3"/>
+        </w:numPr>
+        <w:rPr>
+          <w:sz w:val="24"/>
+          <w:szCs w:val="24"/>
+        </w:rPr>
+      </w:pPr>
+      <w:r>
+        <w:rPr>
+          <w:sz w:val="24"/>
+          <w:szCs w:val="24"/>
+        </w:rPr>
+        <w:t>StringBuilder</w:t>
+      </w:r>
+    </w:p>
+    <w:p>
+      <w:pPr>
+        <w:pStyle w:val="ListParagraph"/>
+        <w:numPr>
+          <w:ilvl w:val="0"/>
+          <w:numId w:val="3"/>
+        </w:numPr>
+        <w:rPr>
+          <w:sz w:val="24"/>
+          <w:szCs w:val="24"/>
+        </w:rPr>
+      </w:pPr>
+      <w:proofErr w:type="spellStart"/>
+      <w:r>
+        <w:rPr>
+          <w:sz w:val="24"/>
+          <w:szCs w:val="24"/>
+        </w:rPr>
+        <w:t>StringBuffer</w:t>
+      </w:r>
+      <w:proofErr w:type="spellEnd"/>
+    </w:p>
+    <w:p>
+      <w:pPr>
+        <w:rPr>
+          <w:sz w:val="24"/>
+          <w:szCs w:val="24"/>
+        </w:rPr>
+      </w:pPr>
+      <w:r>
+        <w:rPr>
+          <w:sz w:val="24"/>
+          <w:szCs w:val="24"/>
+        </w:rPr>
+        <w:t xml:space="preserve">The Java String is immutable which means it cannot be changed. Whenever we change any string, a new instance is created. For mutable strings, you can use </w:t>
+      </w:r>
+      <w:proofErr w:type="spellStart"/>
+      <w:r>
+        <w:rPr>
+          <w:sz w:val="24"/>
+          <w:szCs w:val="24"/>
+        </w:rPr>
+        <w:t>StringBuffer</w:t>
+      </w:r>
+      <w:proofErr w:type="spellEnd"/>
+      <w:r>
+        <w:rPr>
+          <w:sz w:val="24"/>
+          <w:szCs w:val="24"/>
+        </w:rPr>
+        <w:t xml:space="preserve"> and StringBuilder classes.</w:t>
+      </w:r>
+    </w:p>
+    <w:p>
+      <w:pPr>
+        <w:rPr>
+          <w:sz w:val="24"/>
+          <w:szCs w:val="24"/>
+        </w:rPr>
+      </w:pPr>
+    </w:p>
+    <w:p>
+      <w:pPr>
+        <w:rPr>
+          <w:sz w:val="24"/>
+          <w:szCs w:val="24"/>
+        </w:rPr>
+      </w:pPr>
+      <w:r>
+        <w:rPr>
+          <w:sz w:val="24"/>
+          <w:szCs w:val="24"/>
+        </w:rPr>
+        <w:t xml:space="preserve">Each time you create a string literal, the JVM checks the "string constant pool" first. If the string already exists in the pool, a reference to the pooled instance is returned. If the string </w:t>
+      </w:r>
+      <w:proofErr w:type="gramStart"/>
+      <w:r>
+        <w:rPr>
+          <w:sz w:val="24"/>
+          <w:szCs w:val="24"/>
+        </w:rPr>
+        <w:t>doesn't</w:t>
+      </w:r>
+      <w:proofErr w:type="gramEnd"/>
+      <w:r>
+        <w:rPr>
+          <w:sz w:val="24"/>
+          <w:szCs w:val="24"/>
+        </w:rPr>
+        <w:t xml:space="preserve"> exist in the pool, a new string instance is created and placed in the pool. For example:</w:t>
+      </w:r>
+    </w:p>
+    <w:p>
+      <w:pPr>
+        <w:numPr>
+          <w:ilvl w:val="0"/>
+          <w:numId w:val="4"/>
+        </w:numPr>
+        <w:rPr>
+          <w:sz w:val="24"/>
+          <w:szCs w:val="24"/>
+        </w:rPr>
+      </w:pPr>
+      <w:r>
+        <w:rPr>
+          <w:sz w:val="24"/>
+          <w:szCs w:val="24"/>
+        </w:rPr>
+        <w:t>String s1="Welcome";  </w:t>
+      </w:r>
+    </w:p>
+    <w:p>
+      <w:pPr>
+        <w:numPr>
+          <w:ilvl w:val="0"/>
+          <w:numId w:val="4"/>
+        </w:numPr>
+        <w:rPr>
+          <w:sz w:val="24"/>
+          <w:szCs w:val="24"/>
+        </w:rPr>
+      </w:pPr>
+      <w:r>
+        <w:rPr>
+          <w:sz w:val="24"/>
+          <w:szCs w:val="24"/>
+        </w:rPr>
+        <w:t>String s2="Welcome";//It </w:t>
+      </w:r>
+      <w:proofErr w:type="gramStart"/>
+      <w:r>
+        <w:rPr>
+          <w:sz w:val="24"/>
+          <w:szCs w:val="24"/>
+        </w:rPr>
+        <w:t>doesn't</w:t>
+      </w:r>
+      <w:proofErr w:type="gramEnd"/>
+      <w:r>
+        <w:rPr>
+          <w:sz w:val="24"/>
+          <w:szCs w:val="24"/>
+        </w:rPr>
+        <w:t> create a new instance  </w:t>
+      </w:r>
+    </w:p>
+    <w:p>
+      <w:pPr>
+        <w:rPr>
+          <w:sz w:val="24"/>
+          <w:szCs w:val="24"/>
+        </w:rPr>
+      </w:pPr>
+      <w:r>
+        <w:rPr>
+          <w:noProof/>
+        </w:rPr>
+        <w:drawing>
+          <wp:inline distT="0" distB="0" distL="0" distR="0" wp14:anchorId="23BF817A" wp14:editId="04D6D7E7">
+            <wp:extent cx="4640580" cy="3566160"/>
+            <wp:effectExtent l="0" t="0" r="7620" b="0"/>
+            <wp:docPr id="2" name="Picture 1" descr="Java String"/>
+            <wp:cNvGraphicFramePr>
+              <a:graphicFrameLocks xmlns:a="http://schemas.openxmlformats.org/drawingml/2006/main" noChangeAspect="1"/>
+            </wp:cNvGraphicFramePr>
+            <a:graphic xmlns:a="http://schemas.openxmlformats.org/drawingml/2006/main">
+              <a:graphicData uri="http://schemas.openxmlformats.org/drawingml/2006/picture">
+                <pic:pic xmlns:pic="http://schemas.openxmlformats.org/drawingml/2006/picture">
+                  <pic:nvPicPr>
+                    <pic:cNvPr id="0" name="Picture 2" descr="Java String"/>
+                    <pic:cNvPicPr>
+                      <a:picLocks noChangeAspect="1" noChangeArrowheads="1"/>
+                    </pic:cNvPicPr>
+                  </pic:nvPicPr>
+                  <pic:blipFill>
+                    <a:blip r:embed="rId8">
+                      <a:extLst>
+                        <a:ext uri="{28A0092B-C50C-407E-A947-70E740481C1C}">
+                          <a14:useLocalDpi xmlns:a14="http://schemas.microsoft.com/office/drawing/2010/main" val="0"/>
+                        </a:ext>
+                      </a:extLst>
+                    </a:blip>
+                    <a:srcRect/>
+                    <a:stretch>
+                      <a:fillRect/>
+                    </a:stretch>
+                  </pic:blipFill>
+                  <pic:spPr bwMode="auto">
+                    <a:xfrm>
+                      <a:off x="0" y="0"/>
+                      <a:ext cx="4640580" cy="3566160"/>
+                    </a:xfrm>
+                    <a:prstGeom prst="rect">
+                      <a:avLst/>
+                    </a:prstGeom>
+                    <a:noFill/>
+                    <a:ln>
+                      <a:noFill/>
+                    </a:ln>
+                  </pic:spPr>
+                </pic:pic>
+              </a:graphicData>
+            </a:graphic>
+          </wp:inline>
+        </w:drawing>
+      </w:r>
+    </w:p>
+    <w:p>
+      <w:pPr>
+        <w:rPr>
+          <w:sz w:val="24"/>
+          <w:szCs w:val="24"/>
+        </w:rPr>
+      </w:pPr>
+      <w:r>
+        <w:rPr>
+          <w:sz w:val="24"/>
+          <w:szCs w:val="24"/>
+        </w:rPr>
+        <w:t>Note: String objects are stored in a special memory area known as the "string constant pool".</w:t>
+      </w:r>
+    </w:p>
+    <w:p>
+      <w:pPr>
+        <w:ind w:left="720"/>
+        <w:rPr>
+          <w:sz w:val="24"/>
+          <w:szCs w:val="24"/>
+        </w:rPr>
+      </w:pPr>
+      <w:r>
+        <w:rPr>
+          <w:sz w:val="24"/>
+          <w:szCs w:val="24"/>
+        </w:rPr>
+        <w:t>String s="Sachin";  </w:t>
+      </w:r>
+    </w:p>
+    <w:p>
+      <w:pPr>
+        <w:ind w:left="720"/>
+        <w:rPr>
+          <w:sz w:val="24"/>
+          <w:szCs w:val="24"/>
+        </w:rPr>
+      </w:pPr>
+      <w:r>
+        <w:rPr>
+          <w:sz w:val="24"/>
+          <w:szCs w:val="24"/>
+        </w:rPr>
+        <w:t> </w:t>
+      </w:r>
+      <w:proofErr w:type="gramStart"/>
+      <w:r>
+        <w:rPr>
+          <w:sz w:val="24"/>
+          <w:szCs w:val="24"/>
+        </w:rPr>
+        <w:t>s.concat</w:t>
+      </w:r>
+      <w:proofErr w:type="gramEnd"/>
+      <w:r>
+        <w:rPr>
+          <w:sz w:val="24"/>
+          <w:szCs w:val="24"/>
+        </w:rPr>
+        <w:t>(" Tendulkar");//concat() method appends the string at the end  </w:t>
+      </w:r>
+    </w:p>
+    <w:p>
+      <w:pPr>
+        <w:ind w:left="720"/>
+        <w:rPr>
+          <w:sz w:val="24"/>
+          <w:szCs w:val="24"/>
+        </w:rPr>
+      </w:pPr>
+      <w:r>
+        <w:rPr>
+          <w:sz w:val="24"/>
+          <w:szCs w:val="24"/>
+        </w:rPr>
+        <w:t>System.out.println(s);//will print Sachin because strings are immutable objects  </w:t>
+      </w:r>
+    </w:p>
+    <w:p>
+      <w:pPr>
+        <w:rPr>
+          <w:sz w:val="24"/>
+          <w:szCs w:val="24"/>
+        </w:rPr>
+      </w:pPr>
+      <w:r>
+        <w:rPr>
+          <w:sz w:val="24"/>
+          <w:szCs w:val="24"/>
+        </w:rPr>
+        <w:t>Here Sachin is not changed but a new object is created with Sachin Tendulkar. That is why String is known as immutable.</w:t>
+      </w:r>
+    </w:p>
+    <w:p>
+      <w:pPr>
+        <w:rPr>
+          <w:sz w:val="24"/>
+          <w:szCs w:val="24"/>
+        </w:rPr>
+      </w:pPr>
+    </w:p>
+    <w:p>
+      <w:pPr>
+        <w:rPr>
+          <w:b/>
+          <w:bCs/>
+          <w:color w:val="FF0000"/>
+          <w:sz w:val="24"/>
+          <w:szCs w:val="24"/>
+        </w:rPr>
+      </w:pPr>
+      <w:r>
+        <w:rPr>
+          <w:b/>
+          <w:bCs/>
+          <w:color w:val="FF0000"/>
+          <w:sz w:val="24"/>
+          <w:szCs w:val="24"/>
+        </w:rPr>
+        <w:t xml:space="preserve">Operators in Java: </w:t>
+      </w:r>
+    </w:p>
+    <w:p>
+      <w:pPr>
+        <w:rPr>
+          <w:color w:val="000000" w:themeColor="text1"/>
+          <w:sz w:val="24"/>
+          <w:szCs w:val="24"/>
+        </w:rPr>
+      </w:pPr>
+      <w:r>
+        <w:rPr>
+          <w:color w:val="000000" w:themeColor="text1"/>
+          <w:sz w:val="24"/>
+          <w:szCs w:val="24"/>
+        </w:rPr>
+        <w:t>An operand is a term used to describe any object that is manipulated by an operator.</w:t>
+      </w:r>
+    </w:p>
+    <w:p>
+      <w:pPr>
+        <w:rPr>
+          <w:color w:val="000000" w:themeColor="text1"/>
+          <w:sz w:val="24"/>
+          <w:szCs w:val="24"/>
+        </w:rPr>
+      </w:pPr>
+      <w:r>
+        <w:rPr>
+          <w:color w:val="000000" w:themeColor="text1"/>
+          <w:sz w:val="24"/>
+          <w:szCs w:val="24"/>
+        </w:rPr>
+        <w:t>Ex: 2+3, Here 2 and 3 are operand and + is operator.</w:t>
+      </w:r>
+    </w:p>
+    <w:p>
+      <w:pPr>
+        <w:rPr>
+          <w:color w:val="000000" w:themeColor="text1"/>
+          <w:sz w:val="24"/>
+          <w:szCs w:val="24"/>
+        </w:rPr>
+      </w:pPr>
+      <w:r>
+        <w:rPr>
+          <w:color w:val="000000" w:themeColor="text1"/>
+          <w:sz w:val="24"/>
+          <w:szCs w:val="24"/>
+        </w:rPr>
+        <w:t>Combination of operators and operands is called expression.</w:t>
+      </w:r>
+    </w:p>
+    <w:p>
+      <w:pPr>
+        <w:rPr>
+          <w:b/>
+          <w:bCs/>
+          <w:color w:val="FF0000"/>
+          <w:sz w:val="24"/>
+          <w:szCs w:val="24"/>
+        </w:rPr>
+      </w:pPr>
+      <w:r>
+        <w:rPr>
+          <w:b/>
+          <w:bCs/>
+          <w:color w:val="FF0000"/>
+          <w:sz w:val="24"/>
+          <w:szCs w:val="24"/>
+        </w:rPr>
+        <w:lastRenderedPageBreak/>
+        <w:t>If-Else in Java:</w:t>
+      </w:r>
+    </w:p>
+    <w:p>
+      <w:pPr>
+        <w:rPr>
+          <w:color w:val="000000" w:themeColor="text1"/>
+          <w:sz w:val="24"/>
+          <w:szCs w:val="24"/>
+        </w:rPr>
+      </w:pPr>
+      <w:r>
+        <w:rPr>
+          <w:color w:val="000000" w:themeColor="text1"/>
+          <w:sz w:val="24"/>
+          <w:szCs w:val="24"/>
+        </w:rPr>
+        <w:t>The </w:t>
+      </w:r>
+      <w:hyperlink r:id="rId9" w:history="1">
+        <w:r>
+          <w:rPr>
+            <w:rStyle w:val="Hyperlink"/>
+            <w:sz w:val="24"/>
+            <w:szCs w:val="24"/>
+          </w:rPr>
+          <w:t>Java</w:t>
+        </w:r>
+      </w:hyperlink>
+      <w:r>
+        <w:rPr>
+          <w:color w:val="000000" w:themeColor="text1"/>
+          <w:sz w:val="24"/>
+          <w:szCs w:val="24"/>
+        </w:rPr>
+        <w:t> </w:t>
+      </w:r>
+      <w:r>
+        <w:rPr>
+          <w:i/>
+          <w:iCs/>
+          <w:color w:val="000000" w:themeColor="text1"/>
+          <w:sz w:val="24"/>
+          <w:szCs w:val="24"/>
+        </w:rPr>
+        <w:t>if statement</w:t>
+      </w:r>
+      <w:r>
+        <w:rPr>
+          <w:color w:val="000000" w:themeColor="text1"/>
+          <w:sz w:val="24"/>
+          <w:szCs w:val="24"/>
+        </w:rPr>
+        <w:t> is used to test the condition. It checks </w:t>
+      </w:r>
+      <w:proofErr w:type="spellStart"/>
+      <w:r>
+        <w:rPr>
+          <w:color w:val="000000" w:themeColor="text1"/>
+          <w:sz w:val="24"/>
+          <w:szCs w:val="24"/>
+        </w:rPr>
+        <w:fldChar w:fldCharType="begin"/>
+      </w:r>
+      <w:r>
+        <w:rPr>
+          <w:color w:val="000000" w:themeColor="text1"/>
+          <w:sz w:val="24"/>
+          <w:szCs w:val="24"/>
+        </w:rPr>
+        <w:instrText>HYPERLINK "https://www.javatpoint.com/boolean-keyword-in-java"</w:instrText>
+      </w:r>
+      <w:r>
+        <w:rPr>
+          <w:color w:val="000000" w:themeColor="text1"/>
+          <w:sz w:val="24"/>
+          <w:szCs w:val="24"/>
+        </w:rPr>
+      </w:r>
+      <w:r>
+        <w:rPr>
+          <w:color w:val="000000" w:themeColor="text1"/>
+          <w:sz w:val="24"/>
+          <w:szCs w:val="24"/>
+        </w:rPr>
+        <w:fldChar w:fldCharType="separate"/>
+      </w:r>
+      <w:r>
+        <w:rPr>
+          <w:rStyle w:val="Hyperlink"/>
+          <w:sz w:val="24"/>
+          <w:szCs w:val="24"/>
+        </w:rPr>
+        <w:t>boolean</w:t>
+      </w:r>
+      <w:proofErr w:type="spellEnd"/>
+      <w:r>
+        <w:rPr>
+          <w:color w:val="000000" w:themeColor="text1"/>
+          <w:sz w:val="24"/>
+          <w:szCs w:val="24"/>
+        </w:rPr>
+        <w:fldChar w:fldCharType="end"/>
+      </w:r>
+      <w:r>
+        <w:rPr>
+          <w:color w:val="000000" w:themeColor="text1"/>
+          <w:sz w:val="24"/>
+          <w:szCs w:val="24"/>
+        </w:rPr>
+        <w:t> condition: </w:t>
+      </w:r>
+      <w:r>
+        <w:rPr>
+          <w:i/>
+          <w:iCs/>
+          <w:color w:val="000000" w:themeColor="text1"/>
+          <w:sz w:val="24"/>
+          <w:szCs w:val="24"/>
+        </w:rPr>
+        <w:t>true</w:t>
+      </w:r>
+      <w:r>
+        <w:rPr>
+          <w:color w:val="000000" w:themeColor="text1"/>
+          <w:sz w:val="24"/>
+          <w:szCs w:val="24"/>
+        </w:rPr>
+        <w:t> or </w:t>
+      </w:r>
+      <w:r>
+        <w:rPr>
+          <w:i/>
+          <w:iCs/>
+          <w:color w:val="000000" w:themeColor="text1"/>
+          <w:sz w:val="24"/>
+          <w:szCs w:val="24"/>
+        </w:rPr>
+        <w:t>false</w:t>
+      </w:r>
+      <w:r>
+        <w:rPr>
+          <w:color w:val="000000" w:themeColor="text1"/>
+          <w:sz w:val="24"/>
+          <w:szCs w:val="24"/>
+        </w:rPr>
+        <w:t>. There are various types of if statement in Java.</w:t>
+      </w:r>
+    </w:p>
+    <w:p>
+      <w:pPr>
+        <w:numPr>
+          <w:ilvl w:val="0"/>
+          <w:numId w:val="6"/>
+        </w:numPr>
+        <w:rPr>
+          <w:color w:val="000000" w:themeColor="text1"/>
+          <w:sz w:val="24"/>
+          <w:szCs w:val="24"/>
+        </w:rPr>
+      </w:pPr>
+      <w:r>
+        <w:rPr>
+          <w:color w:val="000000" w:themeColor="text1"/>
+          <w:sz w:val="24"/>
+          <w:szCs w:val="24"/>
+        </w:rPr>
+        <w:t>if statement</w:t>
+      </w:r>
+    </w:p>
+    <w:p>
+      <w:pPr>
+        <w:numPr>
+          <w:ilvl w:val="0"/>
+          <w:numId w:val="7"/>
+        </w:numPr>
+        <w:rPr>
+          <w:color w:val="000000" w:themeColor="text1"/>
+          <w:sz w:val="24"/>
+          <w:szCs w:val="24"/>
+        </w:rPr>
+      </w:pPr>
+      <w:r>
+        <w:rPr>
+          <w:color w:val="000000" w:themeColor="text1"/>
+          <w:sz w:val="24"/>
+          <w:szCs w:val="24"/>
+        </w:rPr>
+        <w:t>if-else statement</w:t>
+      </w:r>
+    </w:p>
+    <w:p>
+      <w:pPr>
+        <w:numPr>
+          <w:ilvl w:val="0"/>
+          <w:numId w:val="8"/>
+        </w:numPr>
+        <w:rPr>
+          <w:color w:val="000000" w:themeColor="text1"/>
+          <w:sz w:val="24"/>
+          <w:szCs w:val="24"/>
+        </w:rPr>
+      </w:pPr>
+      <w:r>
+        <w:rPr>
+          <w:color w:val="000000" w:themeColor="text1"/>
+          <w:sz w:val="24"/>
+          <w:szCs w:val="24"/>
+        </w:rPr>
+        <w:t>if-else-if ladder</w:t>
+      </w:r>
+    </w:p>
+    <w:p>
+      <w:pPr>
+        <w:numPr>
+          <w:ilvl w:val="0"/>
+          <w:numId w:val="9"/>
+        </w:numPr>
+        <w:rPr>
+          <w:color w:val="000000" w:themeColor="text1"/>
+          <w:sz w:val="24"/>
+          <w:szCs w:val="24"/>
+        </w:rPr>
+      </w:pPr>
+      <w:r>
+        <w:rPr>
+          <w:color w:val="000000" w:themeColor="text1"/>
+          <w:sz w:val="24"/>
+          <w:szCs w:val="24"/>
+        </w:rPr>
+        <w:t>nested if statement</w:t>
+      </w:r>
+    </w:p>
+    <w:p>
+      <w:pPr>
+        <w:rPr>
+          <w:color w:val="000000" w:themeColor="text1"/>
+          <w:sz w:val="24"/>
+          <w:szCs w:val="24"/>
+        </w:rPr>
+      </w:pPr>
+    </w:p>
+    <w:p>
+      <w:pPr>
+        <w:rPr>
+          <w:color w:val="000000" w:themeColor="text1"/>
+          <w:sz w:val="24"/>
+          <w:szCs w:val="24"/>
+        </w:rPr>
+      </w:pPr>
+      <w:r>
+        <w:rPr>
+          <w:color w:val="000000" w:themeColor="text1"/>
+          <w:sz w:val="24"/>
+          <w:szCs w:val="24"/>
+        </w:rPr>
+        <w:t>if(condition</w:t>
+      </w:r>
+      <w:proofErr w:type="gramStart"/>
+      <w:r>
+        <w:rPr>
+          <w:color w:val="000000" w:themeColor="text1"/>
+          <w:sz w:val="24"/>
+          <w:szCs w:val="24"/>
+        </w:rPr>
+        <w:t>1){</w:t>
+      </w:r>
+      <w:proofErr w:type="gramEnd"/>
+      <w:r>
+        <w:rPr>
+          <w:color w:val="000000" w:themeColor="text1"/>
+          <w:sz w:val="24"/>
+          <w:szCs w:val="24"/>
+        </w:rPr>
+        <w:t xml:space="preserve">  </w:t>
+      </w:r>
+    </w:p>
+    <w:p>
+      <w:pPr>
+        <w:rPr>
+          <w:color w:val="000000" w:themeColor="text1"/>
+          <w:sz w:val="24"/>
+          <w:szCs w:val="24"/>
+        </w:rPr>
+      </w:pPr>
+      <w:r>
+        <w:rPr>
+          <w:color w:val="000000" w:themeColor="text1"/>
+          <w:sz w:val="24"/>
+          <w:szCs w:val="24"/>
+        </w:rPr>
+        <w:t xml:space="preserve">//code to be executed if condition1 is true  </w:t>
+      </w:r>
+    </w:p>
+    <w:p>
+      <w:pPr>
+        <w:rPr>
+          <w:color w:val="000000" w:themeColor="text1"/>
+          <w:sz w:val="24"/>
+          <w:szCs w:val="24"/>
+        </w:rPr>
+      </w:pPr>
+      <w:proofErr w:type="gramStart"/>
+      <w:r>
+        <w:rPr>
+          <w:color w:val="000000" w:themeColor="text1"/>
+          <w:sz w:val="24"/>
+          <w:szCs w:val="24"/>
+        </w:rPr>
+        <w:t>}else</w:t>
+      </w:r>
+      <w:proofErr w:type="gramEnd"/>
+      <w:r>
+        <w:rPr>
+          <w:color w:val="000000" w:themeColor="text1"/>
+          <w:sz w:val="24"/>
+          <w:szCs w:val="24"/>
+        </w:rPr>
+        <w:t xml:space="preserve"> if(condition2){  </w:t>
+      </w:r>
+    </w:p>
+    <w:p>
+      <w:pPr>
+        <w:rPr>
+          <w:color w:val="000000" w:themeColor="text1"/>
+          <w:sz w:val="24"/>
+          <w:szCs w:val="24"/>
+        </w:rPr>
+      </w:pPr>
+      <w:r>
+        <w:rPr>
+          <w:color w:val="000000" w:themeColor="text1"/>
+          <w:sz w:val="24"/>
+          <w:szCs w:val="24"/>
+        </w:rPr>
+        <w:t xml:space="preserve">//code to be executed if condition2 is true  </w:t>
+      </w:r>
+    </w:p>
+    <w:p>
+      <w:pPr>
+        <w:rPr>
+          <w:color w:val="000000" w:themeColor="text1"/>
+          <w:sz w:val="24"/>
+          <w:szCs w:val="24"/>
+        </w:rPr>
+      </w:pPr>
+      <w:r>
+        <w:rPr>
+          <w:color w:val="000000" w:themeColor="text1"/>
+          <w:sz w:val="24"/>
+          <w:szCs w:val="24"/>
+        </w:rPr>
+        <w:t xml:space="preserve">}  </w:t>
+      </w:r>
+    </w:p>
+    <w:p>
+      <w:pPr>
+        <w:rPr>
+          <w:color w:val="000000" w:themeColor="text1"/>
+          <w:sz w:val="24"/>
+          <w:szCs w:val="24"/>
+        </w:rPr>
+      </w:pPr>
+      <w:r>
+        <w:rPr>
+          <w:color w:val="000000" w:themeColor="text1"/>
+          <w:sz w:val="24"/>
+          <w:szCs w:val="24"/>
+        </w:rPr>
+        <w:t>else if(condition</w:t>
+      </w:r>
+      <w:proofErr w:type="gramStart"/>
+      <w:r>
+        <w:rPr>
+          <w:color w:val="000000" w:themeColor="text1"/>
+          <w:sz w:val="24"/>
+          <w:szCs w:val="24"/>
+        </w:rPr>
+        <w:t>3){</w:t>
+      </w:r>
+      <w:proofErr w:type="gramEnd"/>
+      <w:r>
+        <w:rPr>
+          <w:color w:val="000000" w:themeColor="text1"/>
+          <w:sz w:val="24"/>
+          <w:szCs w:val="24"/>
+        </w:rPr>
+        <w:t xml:space="preserve">  </w:t>
+      </w:r>
+    </w:p>
+    <w:p>
+      <w:pPr>
+        <w:rPr>
+          <w:color w:val="000000" w:themeColor="text1"/>
+          <w:sz w:val="24"/>
+          <w:szCs w:val="24"/>
+        </w:rPr>
+      </w:pPr>
+      <w:r>
+        <w:rPr>
+          <w:color w:val="000000" w:themeColor="text1"/>
+          <w:sz w:val="24"/>
+          <w:szCs w:val="24"/>
+        </w:rPr>
+        <w:t xml:space="preserve">//code to be executed if condition3 is true  </w:t>
+      </w:r>
+    </w:p>
+    <w:p>
+      <w:pPr>
+        <w:rPr>
+          <w:color w:val="000000" w:themeColor="text1"/>
+          <w:sz w:val="24"/>
+          <w:szCs w:val="24"/>
+        </w:rPr>
+      </w:pPr>
+      <w:r>
+        <w:rPr>
+          <w:color w:val="000000" w:themeColor="text1"/>
+          <w:sz w:val="24"/>
+          <w:szCs w:val="24"/>
+        </w:rPr>
+        <w:t xml:space="preserve">}  </w:t>
+      </w:r>
+    </w:p>
+    <w:p>
+      <w:pPr>
+        <w:rPr>
+          <w:color w:val="000000" w:themeColor="text1"/>
+          <w:sz w:val="24"/>
+          <w:szCs w:val="24"/>
+        </w:rPr>
+      </w:pPr>
+      <w:r>
+        <w:rPr>
+          <w:color w:val="000000" w:themeColor="text1"/>
+          <w:sz w:val="24"/>
+          <w:szCs w:val="24"/>
+        </w:rPr>
+        <w:t xml:space="preserve">...  </w:t>
+      </w:r>
+    </w:p>
+    <w:p>
+      <w:pPr>
+        <w:rPr>
+          <w:color w:val="000000" w:themeColor="text1"/>
+          <w:sz w:val="24"/>
+          <w:szCs w:val="24"/>
+        </w:rPr>
+      </w:pPr>
+      <w:proofErr w:type="gramStart"/>
+      <w:r>
+        <w:rPr>
+          <w:color w:val="000000" w:themeColor="text1"/>
+          <w:sz w:val="24"/>
+          <w:szCs w:val="24"/>
+        </w:rPr>
+        <w:t>else{</w:t>
+      </w:r>
+      <w:proofErr w:type="gramEnd"/>
+      <w:r>
+        <w:rPr>
+          <w:color w:val="000000" w:themeColor="text1"/>
+          <w:sz w:val="24"/>
+          <w:szCs w:val="24"/>
+        </w:rPr>
+        <w:t xml:space="preserve">  </w:t>
+      </w:r>
+    </w:p>
+    <w:p>
+      <w:pPr>
+        <w:rPr>
+          <w:color w:val="000000" w:themeColor="text1"/>
+          <w:sz w:val="24"/>
+          <w:szCs w:val="24"/>
+        </w:rPr>
+      </w:pPr>
+      <w:r>
+        <w:rPr>
+          <w:color w:val="000000" w:themeColor="text1"/>
+          <w:sz w:val="24"/>
+          <w:szCs w:val="24"/>
+        </w:rPr>
+        <w:t xml:space="preserve">//code to be executed if all the conditions are false  </w:t>
+      </w:r>
+    </w:p>
+    <w:p>
+      <w:pPr>
+        <w:rPr>
+          <w:color w:val="000000" w:themeColor="text1"/>
+          <w:sz w:val="24"/>
+          <w:szCs w:val="24"/>
+        </w:rPr>
+      </w:pPr>
+      <w:r>
+        <w:rPr>
+          <w:color w:val="000000" w:themeColor="text1"/>
+          <w:sz w:val="24"/>
+          <w:szCs w:val="24"/>
+        </w:rPr>
+        <w:t xml:space="preserve">}  </w:t>
+      </w:r>
+    </w:p>
+    <w:p>
+      <w:pPr>
+        <w:rPr>
+          <w:color w:val="000000" w:themeColor="text1"/>
+          <w:sz w:val="24"/>
+          <w:szCs w:val="24"/>
+        </w:rPr>
+      </w:pPr>
+    </w:p>
+    <w:p>
+      <w:pPr>
+        <w:rPr>
+          <w:color w:val="000000" w:themeColor="text1"/>
+          <w:sz w:val="24"/>
+          <w:szCs w:val="24"/>
+        </w:rPr>
+      </w:pPr>
+    </w:p>
+    <w:p>
+      <w:pPr>
+        <w:rPr>
+          <w:b/>
+          <w:bCs/>
+          <w:color w:val="FF0000"/>
+          <w:sz w:val="24"/>
+          <w:szCs w:val="24"/>
+        </w:rPr>
+      </w:pPr>
+      <w:r>
+        <w:rPr>
+          <w:b/>
+          <w:bCs/>
+          <w:color w:val="FF0000"/>
+          <w:sz w:val="24"/>
+          <w:szCs w:val="24"/>
+        </w:rPr>
+        <w:t>Switch Statement in Java:</w:t>
+      </w:r>
+    </w:p>
+    <w:p>
+      <w:pPr>
+        <w:rPr>
+          <w:color w:val="000000" w:themeColor="text1"/>
+          <w:sz w:val="24"/>
+          <w:szCs w:val="24"/>
+        </w:rPr>
+      </w:pPr>
+      <w:r>
+        <w:rPr>
+          <w:color w:val="000000" w:themeColor="text1"/>
+          <w:sz w:val="24"/>
+          <w:szCs w:val="24"/>
+        </w:rPr>
+        <w:t>The Java </w:t>
+      </w:r>
+      <w:r>
+        <w:rPr>
+          <w:i/>
+          <w:iCs/>
+          <w:color w:val="000000" w:themeColor="text1"/>
+          <w:sz w:val="24"/>
+          <w:szCs w:val="24"/>
+        </w:rPr>
+        <w:t>switch statement</w:t>
+      </w:r>
+      <w:r>
+        <w:rPr>
+          <w:color w:val="000000" w:themeColor="text1"/>
+          <w:sz w:val="24"/>
+          <w:szCs w:val="24"/>
+        </w:rPr>
+        <w:t> executes one statement from multiple conditions. It is like </w:t>
+      </w:r>
+      <w:hyperlink r:id="rId10" w:history="1">
+        <w:r>
+          <w:rPr>
+            <w:rStyle w:val="Hyperlink"/>
+            <w:sz w:val="24"/>
+            <w:szCs w:val="24"/>
+          </w:rPr>
+          <w:t>if-else-if</w:t>
+        </w:r>
+      </w:hyperlink>
+      <w:r>
+        <w:rPr>
+          <w:color w:val="000000" w:themeColor="text1"/>
+          <w:sz w:val="24"/>
+          <w:szCs w:val="24"/>
+        </w:rPr>
+        <w:t> ladder statement.</w:t>
+      </w:r>
+    </w:p>
+    <w:p>
+      <w:pPr>
+        <w:rPr>
+          <w:color w:val="000000" w:themeColor="text1"/>
+          <w:sz w:val="24"/>
+          <w:szCs w:val="24"/>
+        </w:rPr>
+      </w:pPr>
+      <w:r>
+        <w:rPr>
+          <w:color w:val="000000" w:themeColor="text1"/>
+          <w:sz w:val="24"/>
+          <w:szCs w:val="24"/>
+        </w:rPr>
+        <w:t xml:space="preserve">int number=20;  </w:t>
+      </w:r>
+    </w:p>
+    <w:p>
+      <w:pPr>
+        <w:rPr>
+          <w:color w:val="000000" w:themeColor="text1"/>
+          <w:sz w:val="24"/>
+          <w:szCs w:val="24"/>
+        </w:rPr>
+      </w:pPr>
+      <w:r>
+        <w:rPr>
+          <w:color w:val="000000" w:themeColor="text1"/>
+          <w:sz w:val="24"/>
+          <w:szCs w:val="24"/>
+        </w:rPr>
+        <w:t xml:space="preserve">    //Switch expression  </w:t>
+      </w:r>
+    </w:p>
+    <w:p>
+      <w:pPr>
+        <w:rPr>
+          <w:color w:val="000000" w:themeColor="text1"/>
+          <w:sz w:val="24"/>
+          <w:szCs w:val="24"/>
+        </w:rPr>
+      </w:pPr>
+      <w:r>
+        <w:rPr>
+          <w:color w:val="000000" w:themeColor="text1"/>
+          <w:sz w:val="24"/>
+          <w:szCs w:val="24"/>
+        </w:rPr>
+        <w:t xml:space="preserve">    switch(number</w:t>
+      </w:r>
+      <w:proofErr w:type="gramStart"/>
+      <w:r>
+        <w:rPr>
+          <w:color w:val="000000" w:themeColor="text1"/>
+          <w:sz w:val="24"/>
+          <w:szCs w:val="24"/>
+        </w:rPr>
+        <w:t>){</w:t>
+      </w:r>
+      <w:proofErr w:type="gramEnd"/>
+      <w:r>
+        <w:rPr>
+          <w:color w:val="000000" w:themeColor="text1"/>
+          <w:sz w:val="24"/>
+          <w:szCs w:val="24"/>
+        </w:rPr>
+        <w:t xml:space="preserve">  </w:t>
+      </w:r>
+    </w:p>
+    <w:p>
+      <w:pPr>
+        <w:rPr>
+          <w:color w:val="000000" w:themeColor="text1"/>
+          <w:sz w:val="24"/>
+          <w:szCs w:val="24"/>
+        </w:rPr>
+      </w:pPr>
+      <w:r>
+        <w:rPr>
+          <w:color w:val="000000" w:themeColor="text1"/>
+          <w:sz w:val="24"/>
+          <w:szCs w:val="24"/>
+        </w:rPr>
+        <w:t xml:space="preserve">    //Case statements  </w:t>
+      </w:r>
+    </w:p>
+    <w:p>
+      <w:pPr>
+        <w:rPr>
+          <w:color w:val="000000" w:themeColor="text1"/>
+          <w:sz w:val="24"/>
+          <w:szCs w:val="24"/>
+        </w:rPr>
+      </w:pPr>
+      <w:r>
+        <w:rPr>
+          <w:color w:val="000000" w:themeColor="text1"/>
+          <w:sz w:val="24"/>
+          <w:szCs w:val="24"/>
+        </w:rPr>
+        <w:t xml:space="preserve">    case 10: </w:t>
+      </w:r>
+      <w:proofErr w:type="spellStart"/>
+      <w:r>
+        <w:rPr>
+          <w:color w:val="000000" w:themeColor="text1"/>
+          <w:sz w:val="24"/>
+          <w:szCs w:val="24"/>
+        </w:rPr>
+        <w:t>System.out.println</w:t>
+      </w:r>
+      <w:proofErr w:type="spellEnd"/>
+      <w:r>
+        <w:rPr>
+          <w:color w:val="000000" w:themeColor="text1"/>
+          <w:sz w:val="24"/>
+          <w:szCs w:val="24"/>
+        </w:rPr>
+        <w:t xml:space="preserve">("10");  </w:t>
+      </w:r>
+    </w:p>
+    <w:p>
+      <w:pPr>
+        <w:rPr>
+          <w:color w:val="000000" w:themeColor="text1"/>
+          <w:sz w:val="24"/>
+          <w:szCs w:val="24"/>
+        </w:rPr>
+      </w:pPr>
+      <w:r>
+        <w:rPr>
+          <w:color w:val="000000" w:themeColor="text1"/>
+          <w:sz w:val="24"/>
+          <w:szCs w:val="24"/>
+        </w:rPr>
+        <w:lastRenderedPageBreak/>
+        <w:t xml:space="preserve">    break;  </w:t>
+      </w:r>
+    </w:p>
+    <w:p>
+      <w:pPr>
+        <w:rPr>
+          <w:color w:val="000000" w:themeColor="text1"/>
+          <w:sz w:val="24"/>
+          <w:szCs w:val="24"/>
+        </w:rPr>
+      </w:pPr>
+      <w:r>
+        <w:rPr>
+          <w:color w:val="000000" w:themeColor="text1"/>
+          <w:sz w:val="24"/>
+          <w:szCs w:val="24"/>
+        </w:rPr>
+        <w:t xml:space="preserve">    case 20: </w:t>
+      </w:r>
+      <w:proofErr w:type="spellStart"/>
+      <w:r>
+        <w:rPr>
+          <w:color w:val="000000" w:themeColor="text1"/>
+          <w:sz w:val="24"/>
+          <w:szCs w:val="24"/>
+        </w:rPr>
+        <w:t>System.out.println</w:t>
+      </w:r>
+      <w:proofErr w:type="spellEnd"/>
+      <w:r>
+        <w:rPr>
+          <w:color w:val="000000" w:themeColor="text1"/>
+          <w:sz w:val="24"/>
+          <w:szCs w:val="24"/>
+        </w:rPr>
+        <w:t xml:space="preserve">("20");  </w:t>
+      </w:r>
+    </w:p>
+    <w:p>
+      <w:pPr>
+        <w:rPr>
+          <w:color w:val="000000" w:themeColor="text1"/>
+          <w:sz w:val="24"/>
+          <w:szCs w:val="24"/>
+        </w:rPr>
+      </w:pPr>
+      <w:r>
+        <w:rPr>
+          <w:color w:val="000000" w:themeColor="text1"/>
+          <w:sz w:val="24"/>
+          <w:szCs w:val="24"/>
+        </w:rPr>
+        <w:t xml:space="preserve">    break;  </w:t>
+      </w:r>
+    </w:p>
+    <w:p>
+      <w:pPr>
+        <w:rPr>
+          <w:color w:val="000000" w:themeColor="text1"/>
+          <w:sz w:val="24"/>
+          <w:szCs w:val="24"/>
+        </w:rPr>
+      </w:pPr>
+      <w:r>
+        <w:rPr>
+          <w:color w:val="000000" w:themeColor="text1"/>
+          <w:sz w:val="24"/>
+          <w:szCs w:val="24"/>
+        </w:rPr>
+        <w:t xml:space="preserve">    case 30: </w:t>
+      </w:r>
+      <w:proofErr w:type="spellStart"/>
+      <w:r>
+        <w:rPr>
+          <w:color w:val="000000" w:themeColor="text1"/>
+          <w:sz w:val="24"/>
+          <w:szCs w:val="24"/>
+        </w:rPr>
+        <w:t>System.out.println</w:t>
+      </w:r>
+      <w:proofErr w:type="spellEnd"/>
+      <w:r>
+        <w:rPr>
+          <w:color w:val="000000" w:themeColor="text1"/>
+          <w:sz w:val="24"/>
+          <w:szCs w:val="24"/>
+        </w:rPr>
+        <w:t xml:space="preserve">("30");  </w:t>
+      </w:r>
+    </w:p>
+    <w:p>
+      <w:pPr>
+        <w:rPr>
+          <w:color w:val="000000" w:themeColor="text1"/>
+          <w:sz w:val="24"/>
+          <w:szCs w:val="24"/>
+        </w:rPr>
+      </w:pPr>
+      <w:r>
+        <w:rPr>
+          <w:color w:val="000000" w:themeColor="text1"/>
+          <w:sz w:val="24"/>
+          <w:szCs w:val="24"/>
+        </w:rPr>
+        <w:t xml:space="preserve">    break;  </w:t>
+      </w:r>
+    </w:p>
+    <w:p>
+      <w:pPr>
+        <w:rPr>
+          <w:color w:val="000000" w:themeColor="text1"/>
+          <w:sz w:val="24"/>
+          <w:szCs w:val="24"/>
+        </w:rPr>
+      </w:pPr>
+      <w:r>
+        <w:rPr>
+          <w:color w:val="000000" w:themeColor="text1"/>
+          <w:sz w:val="24"/>
+          <w:szCs w:val="24"/>
+        </w:rPr>
+        <w:t xml:space="preserve">    //Default case statement  </w:t>
+      </w:r>
+    </w:p>
+    <w:p>
+      <w:pPr>
+        <w:rPr>
+          <w:color w:val="000000" w:themeColor="text1"/>
+          <w:sz w:val="24"/>
+          <w:szCs w:val="24"/>
+        </w:rPr>
+      </w:pPr>
+      <w:r>
+        <w:rPr>
+          <w:color w:val="000000" w:themeColor="text1"/>
+          <w:sz w:val="24"/>
+          <w:szCs w:val="24"/>
+        </w:rPr>
+        <w:t xml:space="preserve">    </w:t>
+      </w:r>
+      <w:proofErr w:type="spellStart"/>
+      <w:proofErr w:type="gramStart"/>
+      <w:r>
+        <w:rPr>
+          <w:color w:val="000000" w:themeColor="text1"/>
+          <w:sz w:val="24"/>
+          <w:szCs w:val="24"/>
+        </w:rPr>
+        <w:t>default:System.out.println</w:t>
+      </w:r>
+      <w:proofErr w:type="spellEnd"/>
+      <w:proofErr w:type="gramEnd"/>
+      <w:r>
+        <w:rPr>
+          <w:color w:val="000000" w:themeColor="text1"/>
+          <w:sz w:val="24"/>
+          <w:szCs w:val="24"/>
+        </w:rPr>
+        <w:t xml:space="preserve">("Not in 10, 20 or 30");  </w:t>
+      </w:r>
+    </w:p>
+    <w:p>
+      <w:pPr>
+        <w:rPr>
+          <w:color w:val="000000" w:themeColor="text1"/>
+          <w:sz w:val="24"/>
+          <w:szCs w:val="24"/>
+        </w:rPr>
+      </w:pPr>
+      <w:r>
+        <w:rPr>
+          <w:color w:val="000000" w:themeColor="text1"/>
+          <w:sz w:val="24"/>
+          <w:szCs w:val="24"/>
+        </w:rPr>
+        <w:t xml:space="preserve">    }  </w:t>
+      </w:r>
+    </w:p>
+    <w:p>
+      <w:pPr>
+        <w:rPr>
+          <w:color w:val="000000" w:themeColor="text1"/>
+          <w:sz w:val="24"/>
+          <w:szCs w:val="24"/>
+        </w:rPr>
+      </w:pPr>
+    </w:p>
+    <w:p>
+      <w:pPr>
+        <w:rPr>
+          <w:color w:val="000000" w:themeColor="text1"/>
+          <w:sz w:val="24"/>
+          <w:szCs w:val="24"/>
+        </w:rPr>
+      </w:pPr>
+      <w:r>
+        <w:rPr>
+          <w:color w:val="000000" w:themeColor="text1"/>
+          <w:sz w:val="24"/>
+          <w:szCs w:val="24"/>
+        </w:rPr>
+        <w:t>We can use switch statement inside other switch statement in Java. It is known as nested switch statement.</w:t>
       </w:r>
     </w:p>
     <w:p>
@@ -1276,6 +3554,244 @@
 <file path=word/numbering.xml><?xml version="1.0" encoding="utf-8"?>
 <w:numbering xmlns:wpc="http://schemas.microsoft.com/office/word/2010/wordprocessingCanvas" xmlns:cx="http://schemas.microsoft.com/office/drawing/2014/chartex" xmlns:cx1="http://schemas.microsoft.com/office/drawing/2015/9/8/chartex" xmlns:cx2="http://schemas.microsoft.com/office/drawing/2015/10/21/chartex" xmlns:cx3="http://schemas.microsoft.com/office/drawing/2016/5/9/chartex" xmlns:cx4="http://schemas.microsoft.com/office/drawing/2016/5/10/chartex" xmlns:cx5="http://schemas.microsoft.com/office/drawing/2016/5/11/chartex" xmlns:cx6="http://schemas.microsoft.com/office/drawing/2016/5/12/chartex" xmlns:cx7="http://schemas.microsoft.com/office/drawing/2016/5/13/chartex" xmlns:cx8="http://schemas.microsoft.com/office/drawing/2016/5/14/chartex" xmlns:mc="http://schemas.openxmlformats.org/markup-compatibility/2006" xmlns:aink="http://schemas.microsoft.com/office/drawing/2016/ink" xmlns:am3d="http://schemas.microsoft.com/office/drawing/2017/model3d" xmlns:o="urn:schemas-microsoft-com:office:office" xmlns:oel="http://schemas.microsoft.com/office/2019/extlst" xmlns:r="http://schemas.openxmlformats.org/officeDocument/2006/relationships" xmlns:m="http://schemas.openxmlformats.org/officeDocument/2006/math" xmlns:v="urn:schemas-microsoft-com:vml" xmlns:wp14="http://schemas.microsoft.com/office/word/2010/wordprocessingDrawing" xmlns:wp="http://schemas.openxmlformats.org/drawingml/2006/wordprocessingDrawing" xmlns:w10="urn:schemas-microsoft-com:office:word" xmlns:w="http://schemas.openxmlformats.org/wordprocessingml/2006/main" xmlns:w14="http://schemas.microsoft.com/office/word/2010/wordml" xmlns:w15="http://schemas.microsoft.com/office/word/2012/wordml" xmlns:w16cex="http://schemas.microsoft.com/office/word/2018/wordml/cex" xmlns:w16cid="http://schemas.microsoft.com/office/word/2016/wordml/cid" xmlns:w16="http://schemas.microsoft.com/office/word/2018/wordml" xmlns:w16du="http://schemas.microsoft.com/office/word/2023/wordml/word16du" xmlns:w16sdtdh="http://schemas.microsoft.com/office/word/2020/wordml/sdtdatahash" xmlns:w16se="http://schemas.microsoft.com/office/word/2015/wordml/symex" xmlns:wpg="http://schemas.microsoft.com/office/word/2010/wordprocessingGroup" xmlns:wpi="http://schemas.microsoft.com/office/word/2010/wordprocessingInk" xmlns:wne="http://schemas.microsoft.com/office/word/2006/wordml" xmlns:wps="http://schemas.microsoft.com/office/word/2010/wordprocessingShape" mc:Ignorable="w14 w15 w16se w16cid w16 w16cex w16sdtdh w16du wp14">
   <w:abstractNum w:abstractNumId="0" w15:restartNumberingAfterBreak="0">
+    <w:nsid w:val="21CC4FF3"/>
+    <w:multiLevelType w:val="hybridMultilevel"/>
+    <w:tmpl w:val="610ECE00"/>
+    <w:lvl w:ilvl="0" w:tplc="4009000F">
+      <w:start w:val="1"/>
+      <w:numFmt w:val="decimal"/>
+      <w:lvlText w:val="%1."/>
+      <w:lvlJc w:val="left"/>
+      <w:pPr>
+        <w:ind w:left="720" w:hanging="360"/>
+      </w:pPr>
+      <w:rPr>
+        <w:rFonts w:hint="default"/>
+      </w:rPr>
+    </w:lvl>
+    <w:lvl w:ilvl="1" w:tplc="40090019" w:tentative="1">
+      <w:start w:val="1"/>
+      <w:numFmt w:val="lowerLetter"/>
+      <w:lvlText w:val="%2."/>
+      <w:lvlJc w:val="left"/>
+      <w:pPr>
+        <w:ind w:left="1440" w:hanging="360"/>
+      </w:pPr>
+    </w:lvl>
+    <w:lvl w:ilvl="2" w:tplc="4009001B" w:tentative="1">
+      <w:start w:val="1"/>
+      <w:numFmt w:val="lowerRoman"/>
+      <w:lvlText w:val="%3."/>
+      <w:lvlJc w:val="right"/>
+      <w:pPr>
+        <w:ind w:left="2160" w:hanging="180"/>
+      </w:pPr>
+    </w:lvl>
+    <w:lvl w:ilvl="3" w:tplc="4009000F" w:tentative="1">
+      <w:start w:val="1"/>
+      <w:numFmt w:val="decimal"/>
+      <w:lvlText w:val="%4."/>
+      <w:lvlJc w:val="left"/>
+      <w:pPr>
+        <w:ind w:left="2880" w:hanging="360"/>
+      </w:pPr>
+    </w:lvl>
+    <w:lvl w:ilvl="4" w:tplc="40090019" w:tentative="1">
+      <w:start w:val="1"/>
+      <w:numFmt w:val="lowerLetter"/>
+      <w:lvlText w:val="%5."/>
+      <w:lvlJc w:val="left"/>
+      <w:pPr>
+        <w:ind w:left="3600" w:hanging="360"/>
+      </w:pPr>
+    </w:lvl>
+    <w:lvl w:ilvl="5" w:tplc="4009001B" w:tentative="1">
+      <w:start w:val="1"/>
+      <w:numFmt w:val="lowerRoman"/>
+      <w:lvlText w:val="%6."/>
+      <w:lvlJc w:val="right"/>
+      <w:pPr>
+        <w:ind w:left="4320" w:hanging="180"/>
+      </w:pPr>
+    </w:lvl>
+    <w:lvl w:ilvl="6" w:tplc="4009000F" w:tentative="1">
+      <w:start w:val="1"/>
+      <w:numFmt w:val="decimal"/>
+      <w:lvlText w:val="%7."/>
+      <w:lvlJc w:val="left"/>
+      <w:pPr>
+        <w:ind w:left="5040" w:hanging="360"/>
+      </w:pPr>
+    </w:lvl>
+    <w:lvl w:ilvl="7" w:tplc="40090019" w:tentative="1">
+      <w:start w:val="1"/>
+      <w:numFmt w:val="lowerLetter"/>
+      <w:lvlText w:val="%8."/>
+      <w:lvlJc w:val="left"/>
+      <w:pPr>
+        <w:ind w:left="5760" w:hanging="360"/>
+      </w:pPr>
+    </w:lvl>
+    <w:lvl w:ilvl="8" w:tplc="4009001B" w:tentative="1">
+      <w:start w:val="1"/>
+      <w:numFmt w:val="lowerRoman"/>
+      <w:lvlText w:val="%9."/>
+      <w:lvlJc w:val="right"/>
+      <w:pPr>
+        <w:ind w:left="6480" w:hanging="180"/>
+      </w:pPr>
+    </w:lvl>
+  </w:abstractNum>
+  <w:abstractNum w:abstractNumId="1" w15:restartNumberingAfterBreak="0">
+    <w:nsid w:val="26EC5FCF"/>
+    <w:multiLevelType w:val="multilevel"/>
+    <w:tmpl w:val="C56425CE"/>
+    <w:lvl w:ilvl="0">
+      <w:start w:val="1"/>
+      <w:numFmt w:val="bullet"/>
+      <w:lvlText w:val=""/>
+      <w:lvlJc w:val="left"/>
+      <w:pPr>
+        <w:tabs>
+          <w:tab w:val="num" w:pos="720"/>
+        </w:tabs>
+        <w:ind w:left="720" w:hanging="360"/>
+      </w:pPr>
+      <w:rPr>
+        <w:rFonts w:ascii="Symbol" w:hAnsi="Symbol" w:hint="default"/>
+        <w:sz w:val="20"/>
+      </w:rPr>
+    </w:lvl>
+    <w:lvl w:ilvl="1" w:tentative="1">
+      <w:start w:val="1"/>
+      <w:numFmt w:val="bullet"/>
+      <w:lvlText w:val="o"/>
+      <w:lvlJc w:val="left"/>
+      <w:pPr>
+        <w:tabs>
+          <w:tab w:val="num" w:pos="1440"/>
+        </w:tabs>
+        <w:ind w:left="1440" w:hanging="360"/>
+      </w:pPr>
+      <w:rPr>
+        <w:rFonts w:ascii="Courier New" w:hAnsi="Courier New" w:hint="default"/>
+        <w:sz w:val="20"/>
+      </w:rPr>
+    </w:lvl>
+    <w:lvl w:ilvl="2" w:tentative="1">
+      <w:start w:val="1"/>
+      <w:numFmt w:val="bullet"/>
+      <w:lvlText w:val=""/>
+      <w:lvlJc w:val="left"/>
+      <w:pPr>
+        <w:tabs>
+          <w:tab w:val="num" w:pos="2160"/>
+        </w:tabs>
+        <w:ind w:left="2160" w:hanging="360"/>
+      </w:pPr>
+      <w:rPr>
+        <w:rFonts w:ascii="Wingdings" w:hAnsi="Wingdings" w:hint="default"/>
+        <w:sz w:val="20"/>
+      </w:rPr>
+    </w:lvl>
+    <w:lvl w:ilvl="3" w:tentative="1">
+      <w:start w:val="1"/>
+      <w:numFmt w:val="bullet"/>
+      <w:lvlText w:val=""/>
+      <w:lvlJc w:val="left"/>
+      <w:pPr>
+        <w:tabs>
+          <w:tab w:val="num" w:pos="2880"/>
+        </w:tabs>
+        <w:ind w:left="2880" w:hanging="360"/>
+      </w:pPr>
+      <w:rPr>
+        <w:rFonts w:ascii="Wingdings" w:hAnsi="Wingdings" w:hint="default"/>
+        <w:sz w:val="20"/>
+      </w:rPr>
+    </w:lvl>
+    <w:lvl w:ilvl="4" w:tentative="1">
+      <w:start w:val="1"/>
+      <w:numFmt w:val="bullet"/>
+      <w:lvlText w:val=""/>
+      <w:lvlJc w:val="left"/>
+      <w:pPr>
+        <w:tabs>
+          <w:tab w:val="num" w:pos="3600"/>
+        </w:tabs>
+        <w:ind w:left="3600" w:hanging="360"/>
+      </w:pPr>
+      <w:rPr>
+        <w:rFonts w:ascii="Wingdings" w:hAnsi="Wingdings" w:hint="default"/>
+        <w:sz w:val="20"/>
+      </w:rPr>
+    </w:lvl>
+    <w:lvl w:ilvl="5" w:tentative="1">
+      <w:start w:val="1"/>
+      <w:numFmt w:val="bullet"/>
+      <w:lvlText w:val=""/>
+      <w:lvlJc w:val="left"/>
+      <w:pPr>
+        <w:tabs>
+          <w:tab w:val="num" w:pos="4320"/>
+        </w:tabs>
+        <w:ind w:left="4320" w:hanging="360"/>
+      </w:pPr>
+      <w:rPr>
+        <w:rFonts w:ascii="Wingdings" w:hAnsi="Wingdings" w:hint="default"/>
+        <w:sz w:val="20"/>
+      </w:rPr>
+    </w:lvl>
+    <w:lvl w:ilvl="6" w:tentative="1">
+      <w:start w:val="1"/>
+      <w:numFmt w:val="bullet"/>
+      <w:lvlText w:val=""/>
+      <w:lvlJc w:val="left"/>
+      <w:pPr>
+        <w:tabs>
+          <w:tab w:val="num" w:pos="5040"/>
+        </w:tabs>
+        <w:ind w:left="5040" w:hanging="360"/>
+      </w:pPr>
+      <w:rPr>
+        <w:rFonts w:ascii="Wingdings" w:hAnsi="Wingdings" w:hint="default"/>
+        <w:sz w:val="20"/>
+      </w:rPr>
+    </w:lvl>
+    <w:lvl w:ilvl="7" w:tentative="1">
+      <w:start w:val="1"/>
+      <w:numFmt w:val="bullet"/>
+      <w:lvlText w:val=""/>
+      <w:lvlJc w:val="left"/>
+      <w:pPr>
+        <w:tabs>
+          <w:tab w:val="num" w:pos="5760"/>
+        </w:tabs>
+        <w:ind w:left="5760" w:hanging="360"/>
+      </w:pPr>
+      <w:rPr>
+        <w:rFonts w:ascii="Wingdings" w:hAnsi="Wingdings" w:hint="default"/>
+        <w:sz w:val="20"/>
+      </w:rPr>
+    </w:lvl>
+    <w:lvl w:ilvl="8" w:tentative="1">
+      <w:start w:val="1"/>
+      <w:numFmt w:val="bullet"/>
+      <w:lvlText w:val=""/>
+      <w:lvlJc w:val="left"/>
+      <w:pPr>
+        <w:tabs>
+          <w:tab w:val="num" w:pos="6480"/>
+        </w:tabs>
+        <w:ind w:left="6480" w:hanging="360"/>
+      </w:pPr>
+      <w:rPr>
+        <w:rFonts w:ascii="Wingdings" w:hAnsi="Wingdings" w:hint="default"/>
+        <w:sz w:val="20"/>
+      </w:rPr>
+    </w:lvl>
+  </w:abstractNum>
+  <w:abstractNum w:abstractNumId="2" w15:restartNumberingAfterBreak="0">
     <w:nsid w:val="459E7CE4"/>
     <w:multiLevelType w:val="hybridMultilevel"/>
     <w:tmpl w:val="BE66E9B8"/>
@@ -1364,7 +3880,233 @@
       </w:pPr>
     </w:lvl>
   </w:abstractNum>
-  <w:abstractNum w:abstractNumId="1" w15:restartNumberingAfterBreak="0">
+  <w:abstractNum w:abstractNumId="3" w15:restartNumberingAfterBreak="0">
+    <w:nsid w:val="5E0C3A69"/>
+    <w:multiLevelType w:val="multilevel"/>
+    <w:tmpl w:val="3EEAF00C"/>
+    <w:lvl w:ilvl="0">
+      <w:start w:val="1"/>
+      <w:numFmt w:val="decimal"/>
+      <w:lvlText w:val="%1."/>
+      <w:lvlJc w:val="left"/>
+      <w:pPr>
+        <w:tabs>
+          <w:tab w:val="num" w:pos="720"/>
+        </w:tabs>
+        <w:ind w:left="720" w:hanging="360"/>
+      </w:pPr>
+    </w:lvl>
+    <w:lvl w:ilvl="1" w:tentative="1">
+      <w:start w:val="1"/>
+      <w:numFmt w:val="decimal"/>
+      <w:lvlText w:val="%2."/>
+      <w:lvlJc w:val="left"/>
+      <w:pPr>
+        <w:tabs>
+          <w:tab w:val="num" w:pos="1440"/>
+        </w:tabs>
+        <w:ind w:left="1440" w:hanging="360"/>
+      </w:pPr>
+    </w:lvl>
+    <w:lvl w:ilvl="2" w:tentative="1">
+      <w:start w:val="1"/>
+      <w:numFmt w:val="decimal"/>
+      <w:lvlText w:val="%3."/>
+      <w:lvlJc w:val="left"/>
+      <w:pPr>
+        <w:tabs>
+          <w:tab w:val="num" w:pos="2160"/>
+        </w:tabs>
+        <w:ind w:left="2160" w:hanging="360"/>
+      </w:pPr>
+    </w:lvl>
+    <w:lvl w:ilvl="3" w:tentative="1">
+      <w:start w:val="1"/>
+      <w:numFmt w:val="decimal"/>
+      <w:lvlText w:val="%4."/>
+      <w:lvlJc w:val="left"/>
+      <w:pPr>
+        <w:tabs>
+          <w:tab w:val="num" w:pos="2880"/>
+        </w:tabs>
+        <w:ind w:left="2880" w:hanging="360"/>
+      </w:pPr>
+    </w:lvl>
+    <w:lvl w:ilvl="4" w:tentative="1">
+      <w:start w:val="1"/>
+      <w:numFmt w:val="decimal"/>
+      <w:lvlText w:val="%5."/>
+      <w:lvlJc w:val="left"/>
+      <w:pPr>
+        <w:tabs>
+          <w:tab w:val="num" w:pos="3600"/>
+        </w:tabs>
+        <w:ind w:left="3600" w:hanging="360"/>
+      </w:pPr>
+    </w:lvl>
+    <w:lvl w:ilvl="5" w:tentative="1">
+      <w:start w:val="1"/>
+      <w:numFmt w:val="decimal"/>
+      <w:lvlText w:val="%6."/>
+      <w:lvlJc w:val="left"/>
+      <w:pPr>
+        <w:tabs>
+          <w:tab w:val="num" w:pos="4320"/>
+        </w:tabs>
+        <w:ind w:left="4320" w:hanging="360"/>
+      </w:pPr>
+    </w:lvl>
+    <w:lvl w:ilvl="6" w:tentative="1">
+      <w:start w:val="1"/>
+      <w:numFmt w:val="decimal"/>
+      <w:lvlText w:val="%7."/>
+      <w:lvlJc w:val="left"/>
+      <w:pPr>
+        <w:tabs>
+          <w:tab w:val="num" w:pos="5040"/>
+        </w:tabs>
+        <w:ind w:left="5040" w:hanging="360"/>
+      </w:pPr>
+    </w:lvl>
+    <w:lvl w:ilvl="7" w:tentative="1">
+      <w:start w:val="1"/>
+      <w:numFmt w:val="decimal"/>
+      <w:lvlText w:val="%8."/>
+      <w:lvlJc w:val="left"/>
+      <w:pPr>
+        <w:tabs>
+          <w:tab w:val="num" w:pos="5760"/>
+        </w:tabs>
+        <w:ind w:left="5760" w:hanging="360"/>
+      </w:pPr>
+    </w:lvl>
+    <w:lvl w:ilvl="8" w:tentative="1">
+      <w:start w:val="1"/>
+      <w:numFmt w:val="decimal"/>
+      <w:lvlText w:val="%9."/>
+      <w:lvlJc w:val="left"/>
+      <w:pPr>
+        <w:tabs>
+          <w:tab w:val="num" w:pos="6480"/>
+        </w:tabs>
+        <w:ind w:left="6480" w:hanging="360"/>
+      </w:pPr>
+    </w:lvl>
+  </w:abstractNum>
+  <w:abstractNum w:abstractNumId="4" w15:restartNumberingAfterBreak="0">
+    <w:nsid w:val="619E29D4"/>
+    <w:multiLevelType w:val="multilevel"/>
+    <w:tmpl w:val="B712E2CA"/>
+    <w:lvl w:ilvl="0">
+      <w:start w:val="1"/>
+      <w:numFmt w:val="decimal"/>
+      <w:lvlText w:val="%1."/>
+      <w:lvlJc w:val="left"/>
+      <w:pPr>
+        <w:tabs>
+          <w:tab w:val="num" w:pos="720"/>
+        </w:tabs>
+        <w:ind w:left="720" w:hanging="360"/>
+      </w:pPr>
+    </w:lvl>
+    <w:lvl w:ilvl="1" w:tentative="1">
+      <w:start w:val="1"/>
+      <w:numFmt w:val="decimal"/>
+      <w:lvlText w:val="%2."/>
+      <w:lvlJc w:val="left"/>
+      <w:pPr>
+        <w:tabs>
+          <w:tab w:val="num" w:pos="1440"/>
+        </w:tabs>
+        <w:ind w:left="1440" w:hanging="360"/>
+      </w:pPr>
+    </w:lvl>
+    <w:lvl w:ilvl="2" w:tentative="1">
+      <w:start w:val="1"/>
+      <w:numFmt w:val="decimal"/>
+      <w:lvlText w:val="%3."/>
+      <w:lvlJc w:val="left"/>
+      <w:pPr>
+        <w:tabs>
+          <w:tab w:val="num" w:pos="2160"/>
+        </w:tabs>
+        <w:ind w:left="2160" w:hanging="360"/>
+      </w:pPr>
+    </w:lvl>
+    <w:lvl w:ilvl="3" w:tentative="1">
+      <w:start w:val="1"/>
+      <w:numFmt w:val="decimal"/>
+      <w:lvlText w:val="%4."/>
+      <w:lvlJc w:val="left"/>
+      <w:pPr>
+        <w:tabs>
+          <w:tab w:val="num" w:pos="2880"/>
+        </w:tabs>
+        <w:ind w:left="2880" w:hanging="360"/>
+      </w:pPr>
+    </w:lvl>
+    <w:lvl w:ilvl="4" w:tentative="1">
+      <w:start w:val="1"/>
+      <w:numFmt w:val="decimal"/>
+      <w:lvlText w:val="%5."/>
+      <w:lvlJc w:val="left"/>
+      <w:pPr>
+        <w:tabs>
+          <w:tab w:val="num" w:pos="3600"/>
+        </w:tabs>
+        <w:ind w:left="3600" w:hanging="360"/>
+      </w:pPr>
+    </w:lvl>
+    <w:lvl w:ilvl="5" w:tentative="1">
+      <w:start w:val="1"/>
+      <w:numFmt w:val="decimal"/>
+      <w:lvlText w:val="%6."/>
+      <w:lvlJc w:val="left"/>
+      <w:pPr>
+        <w:tabs>
+          <w:tab w:val="num" w:pos="4320"/>
+        </w:tabs>
+        <w:ind w:left="4320" w:hanging="360"/>
+      </w:pPr>
+    </w:lvl>
+    <w:lvl w:ilvl="6" w:tentative="1">
+      <w:start w:val="1"/>
+      <w:numFmt w:val="decimal"/>
+      <w:lvlText w:val="%7."/>
+      <w:lvlJc w:val="left"/>
+      <w:pPr>
+        <w:tabs>
+          <w:tab w:val="num" w:pos="5040"/>
+        </w:tabs>
+        <w:ind w:left="5040" w:hanging="360"/>
+      </w:pPr>
+    </w:lvl>
+    <w:lvl w:ilvl="7" w:tentative="1">
+      <w:start w:val="1"/>
+      <w:numFmt w:val="decimal"/>
+      <w:lvlText w:val="%8."/>
+      <w:lvlJc w:val="left"/>
+      <w:pPr>
+        <w:tabs>
+          <w:tab w:val="num" w:pos="5760"/>
+        </w:tabs>
+        <w:ind w:left="5760" w:hanging="360"/>
+      </w:pPr>
+    </w:lvl>
+    <w:lvl w:ilvl="8" w:tentative="1">
+      <w:start w:val="1"/>
+      <w:numFmt w:val="decimal"/>
+      <w:lvlText w:val="%9."/>
+      <w:lvlJc w:val="left"/>
+      <w:pPr>
+        <w:tabs>
+          <w:tab w:val="num" w:pos="6480"/>
+        </w:tabs>
+        <w:ind w:left="6480" w:hanging="360"/>
+      </w:pPr>
+    </w:lvl>
+  </w:abstractNum>
+  <w:abstractNum w:abstractNumId="5" w15:restartNumberingAfterBreak="0">
     <w:nsid w:val="72F31B2C"/>
     <w:multiLevelType w:val="hybridMultilevel"/>
     <w:tmpl w:val="98E62F8C"/>
@@ -1454,10 +4196,99 @@
     </w:lvl>
   </w:abstractNum>
   <w:num w:numId="1" w16cid:durableId="747266083">
+    <w:abstractNumId w:val="2"/>
+  </w:num>
+  <w:num w:numId="2" w16cid:durableId="799154870">
+    <w:abstractNumId w:val="5"/>
+  </w:num>
+  <w:num w:numId="3" w16cid:durableId="1927759834">
     <w:abstractNumId w:val="0"/>
   </w:num>
-  <w:num w:numId="2" w16cid:durableId="799154870">
+  <w:num w:numId="4" w16cid:durableId="1324817621">
+    <w:abstractNumId w:val="3"/>
+  </w:num>
+  <w:num w:numId="5" w16cid:durableId="202131272">
+    <w:abstractNumId w:val="4"/>
+  </w:num>
+  <w:num w:numId="6" w16cid:durableId="703139490">
     <w:abstractNumId w:val="1"/>
+    <w:lvlOverride w:ilvl="0">
+      <w:lvl w:ilvl="0">
+        <w:numFmt w:val="bullet"/>
+        <w:lvlText w:val="o"/>
+        <w:lvlJc w:val="left"/>
+        <w:pPr>
+          <w:tabs>
+            <w:tab w:val="num" w:pos="720"/>
+          </w:tabs>
+          <w:ind w:left="720" w:hanging="360"/>
+        </w:pPr>
+        <w:rPr>
+          <w:rFonts w:ascii="Courier New" w:hAnsi="Courier New" w:hint="default"/>
+          <w:sz w:val="20"/>
+        </w:rPr>
+      </w:lvl>
+    </w:lvlOverride>
+  </w:num>
+  <w:num w:numId="7" w16cid:durableId="311374397">
+    <w:abstractNumId w:val="1"/>
+    <w:lvlOverride w:ilvl="0">
+      <w:lvl w:ilvl="0">
+        <w:numFmt w:val="bullet"/>
+        <w:lvlText w:val="o"/>
+        <w:lvlJc w:val="left"/>
+        <w:pPr>
+          <w:tabs>
+            <w:tab w:val="num" w:pos="720"/>
+          </w:tabs>
+          <w:ind w:left="720" w:hanging="360"/>
+        </w:pPr>
+        <w:rPr>
+          <w:rFonts w:ascii="Courier New" w:hAnsi="Courier New" w:hint="default"/>
+          <w:sz w:val="20"/>
+        </w:rPr>
+      </w:lvl>
+    </w:lvlOverride>
+  </w:num>
+  <w:num w:numId="8" w16cid:durableId="1060054711">
+    <w:abstractNumId w:val="1"/>
+    <w:lvlOverride w:ilvl="0">
+      <w:lvl w:ilvl="0">
+        <w:numFmt w:val="bullet"/>
+        <w:lvlText w:val="o"/>
+        <w:lvlJc w:val="left"/>
+        <w:pPr>
+          <w:tabs>
+            <w:tab w:val="num" w:pos="720"/>
+          </w:tabs>
+          <w:ind w:left="720" w:hanging="360"/>
+        </w:pPr>
+        <w:rPr>
+          <w:rFonts w:ascii="Courier New" w:hAnsi="Courier New" w:hint="default"/>
+          <w:sz w:val="20"/>
+        </w:rPr>
+      </w:lvl>
+    </w:lvlOverride>
+  </w:num>
+  <w:num w:numId="9" w16cid:durableId="962689532">
+    <w:abstractNumId w:val="1"/>
+    <w:lvlOverride w:ilvl="0">
+      <w:lvl w:ilvl="0">
+        <w:numFmt w:val="bullet"/>
+        <w:lvlText w:val="o"/>
+        <w:lvlJc w:val="left"/>
+        <w:pPr>
+          <w:tabs>
+            <w:tab w:val="num" w:pos="720"/>
+          </w:tabs>
+          <w:ind w:left="720" w:hanging="360"/>
+        </w:pPr>
+        <w:rPr>
+          <w:rFonts w:ascii="Courier New" w:hAnsi="Courier New" w:hint="default"/>
+          <w:sz w:val="20"/>
+        </w:rPr>
+      </w:lvl>
+    </w:lvlOverride>
   </w:num>
 </w:numbering>
 </file>
@@ -1865,7 +4696,6 @@
   <w:style w:type="character" w:default="1" w:styleId="DefaultParagraphFont">
     <w:name w:val="Default Paragraph Font"/>
     <w:uiPriority w:val="1"/>
-    <w:semiHidden/>
     <w:unhideWhenUsed/>
   </w:style>
   <w:style w:type="table" w:default="1" w:styleId="TableNormal">
@@ -1922,6 +4752,36 @@
       <w:ind w:left="720"/>
       <w:contextualSpacing/>
     </w:pPr>
+  </w:style>
+  <w:style w:type="paragraph" w:styleId="HTMLPreformatted">
+    <w:name w:val="HTML Preformatted"/>
+    <w:basedOn w:val="Normal"/>
+    <w:link w:val="HTMLPreformattedChar"/>
+    <w:uiPriority w:val="99"/>
+    <w:semiHidden/>
+    <w:unhideWhenUsed/>
+    <w:rsid w:val="00C124DA"/>
+    <w:pPr>
+      <w:spacing w:after="0" w:line="240" w:lineRule="auto"/>
+    </w:pPr>
+    <w:rPr>
+      <w:rFonts w:ascii="Consolas" w:hAnsi="Consolas"/>
+      <w:sz w:val="20"/>
+      <w:szCs w:val="18"/>
+    </w:rPr>
+  </w:style>
+  <w:style w:type="character" w:customStyle="1" w:styleId="HTMLPreformattedChar">
+    <w:name w:val="HTML Preformatted Char"/>
+    <w:basedOn w:val="DefaultParagraphFont"/>
+    <w:link w:val="HTMLPreformatted"/>
+    <w:uiPriority w:val="99"/>
+    <w:semiHidden/>
+    <w:rsid w:val="00C124DA"/>
+    <w:rPr>
+      <w:rFonts w:ascii="Consolas" w:hAnsi="Consolas"/>
+      <w:sz w:val="20"/>
+      <w:szCs w:val="18"/>
+    </w:rPr>
   </w:style>
 </w:styles>
 </file>

</xml_diff>